<commit_message>
Updates from V&V. TFS 1732.
git-tfs-id: [https://tfs.omnicloud.local/tfs/cco%20program/]$/eCoaching_V2;C34056
</commit_message>
<xml_diff>
--- a/Design/CCO_eCoaching_SDR_ETL_DD.docx
+++ b/Design/CCO_eCoaching_SDR_ETL_DD.docx
@@ -142,7 +142,6 @@
         </w:rPr>
         <w:t xml:space="preserve">Title: </w:t>
       </w:r>
-      <w:proofErr w:type="spellStart"/>
       <w:r>
         <w:rPr>
           <w:rFonts w:ascii="Arial" w:hAnsi="Arial" w:cs="Arial"/>
@@ -167,7 +166,6 @@
         </w:rPr>
         <w:t>_Load</w:t>
       </w:r>
-      <w:proofErr w:type="spellEnd"/>
     </w:p>
     <w:p>
       <w:pPr>
@@ -342,7 +340,19 @@
               <w:rPr>
                 <w:rFonts w:ascii="Times New Roman (PCL6)" w:hAnsi="Times New Roman (PCL6)"/>
               </w:rPr>
-              <w:t>03/07/2016</w:t>
+              <w:t>03/0</w:t>
+            </w:r>
+            <w:r>
+              <w:rPr>
+                <w:rFonts w:ascii="Times New Roman (PCL6)" w:hAnsi="Times New Roman (PCL6)"/>
+              </w:rPr>
+              <w:t>8</w:t>
+            </w:r>
+            <w:r>
+              <w:rPr>
+                <w:rFonts w:ascii="Times New Roman (PCL6)" w:hAnsi="Times New Roman (PCL6)"/>
+              </w:rPr>
+              <w:t>/2016</w:t>
             </w:r>
           </w:p>
         </w:tc>
@@ -616,7 +626,21 @@
           <w:rFonts w:ascii="Times New Roman (PCL6)" w:hAnsi="Times New Roman (PCL6)"/>
           <w:b w:val="0"/>
         </w:rPr>
-        <w:t>03/07/2016</w:t>
+        <w:t>03/0</w:t>
+      </w:r>
+      <w:r>
+        <w:rPr>
+          <w:rFonts w:ascii="Times New Roman (PCL6)" w:hAnsi="Times New Roman (PCL6)"/>
+          <w:b w:val="0"/>
+        </w:rPr>
+        <w:t>7</w:t>
+      </w:r>
+      <w:r>
+        <w:rPr>
+          <w:rFonts w:ascii="Times New Roman (PCL6)" w:hAnsi="Times New Roman (PCL6)"/>
+          <w:b w:val="0"/>
+        </w:rPr>
+        <w:t>/2016</w:t>
       </w:r>
     </w:p>
     <w:p>
@@ -3148,64 +3172,19 @@
         </w:rPr>
         <w:t xml:space="preserve"> All items are entered into the </w:t>
       </w:r>
-      <w:proofErr w:type="spellStart"/>
-      <w:proofErr w:type="gramStart"/>
       <w:r>
         <w:rPr>
           <w:rFonts w:asciiTheme="minorHAnsi" w:hAnsiTheme="minorHAnsi" w:cs="Segoe UI"/>
           <w:color w:val="000000" w:themeColor="text1"/>
         </w:rPr>
-        <w:t>eCL</w:t>
-      </w:r>
-      <w:proofErr w:type="spellEnd"/>
-      <w:proofErr w:type="gramEnd"/>
+        <w:t xml:space="preserve">eCL </w:t>
+      </w:r>
       <w:r>
         <w:rPr>
           <w:rFonts w:asciiTheme="minorHAnsi" w:hAnsiTheme="minorHAnsi" w:cs="Segoe UI"/>
           <w:color w:val="000000" w:themeColor="text1"/>
         </w:rPr>
-        <w:t xml:space="preserve"> </w:t>
-      </w:r>
-      <w:r>
-        <w:rPr>
-          <w:rFonts w:asciiTheme="minorHAnsi" w:hAnsiTheme="minorHAnsi" w:cs="Segoe UI"/>
-          <w:color w:val="000000" w:themeColor="text1"/>
-        </w:rPr>
-        <w:t xml:space="preserve">via a data feed. Utilizing the </w:t>
-      </w:r>
-      <w:proofErr w:type="spellStart"/>
-      <w:proofErr w:type="gramStart"/>
-      <w:r>
-        <w:rPr>
-          <w:rFonts w:asciiTheme="minorHAnsi" w:hAnsiTheme="minorHAnsi" w:cs="Segoe UI"/>
-          <w:color w:val="000000" w:themeColor="text1"/>
-        </w:rPr>
-        <w:t>eCL</w:t>
-      </w:r>
-      <w:proofErr w:type="spellEnd"/>
-      <w:proofErr w:type="gramEnd"/>
-      <w:r>
-        <w:rPr>
-          <w:rFonts w:asciiTheme="minorHAnsi" w:hAnsiTheme="minorHAnsi" w:cs="Segoe UI"/>
-          <w:color w:val="000000" w:themeColor="text1"/>
-        </w:rPr>
-        <w:t xml:space="preserve"> work-flow, items can be tracked from start to finish to verify if items have been addressed. The </w:t>
-      </w:r>
-      <w:proofErr w:type="spellStart"/>
-      <w:r>
-        <w:rPr>
-          <w:rFonts w:asciiTheme="minorHAnsi" w:hAnsiTheme="minorHAnsi" w:cs="Segoe UI"/>
-          <w:color w:val="000000" w:themeColor="text1"/>
-        </w:rPr>
-        <w:t>eCL</w:t>
-      </w:r>
-      <w:proofErr w:type="spellEnd"/>
-      <w:r>
-        <w:rPr>
-          <w:rFonts w:asciiTheme="minorHAnsi" w:hAnsiTheme="minorHAnsi" w:cs="Segoe UI"/>
-          <w:color w:val="000000" w:themeColor="text1"/>
-        </w:rPr>
-        <w:t xml:space="preserve"> will also provide reporting on the number of </w:t>
+        <w:t xml:space="preserve">via a data feed. Utilizing the eCL work-flow, items can be tracked from start to finish to verify if items have been addressed. The eCL will also provide reporting on the number of </w:t>
       </w:r>
       <w:r>
         <w:rPr>
@@ -3306,24 +3285,15 @@
           <w:rFonts w:asciiTheme="minorHAnsi" w:hAnsiTheme="minorHAnsi" w:cs="Segoe UI"/>
           <w:color w:val="000000" w:themeColor="text1"/>
         </w:rPr>
-        <w:t xml:space="preserve"> reports provided by </w:t>
-      </w:r>
-      <w:proofErr w:type="spellStart"/>
+        <w:t xml:space="preserve"> reports provided by the</w:t>
+      </w:r>
       <w:r>
         <w:rPr>
           <w:rFonts w:asciiTheme="minorHAnsi" w:hAnsiTheme="minorHAnsi" w:cs="Segoe UI"/>
           <w:color w:val="000000" w:themeColor="text1"/>
         </w:rPr>
-        <w:t>the</w:t>
-      </w:r>
-      <w:r>
-        <w:rPr>
-          <w:rFonts w:asciiTheme="minorHAnsi" w:hAnsiTheme="minorHAnsi" w:cs="Segoe UI"/>
-          <w:color w:val="000000" w:themeColor="text1"/>
-        </w:rPr>
         <w:t>Quality</w:t>
       </w:r>
-      <w:proofErr w:type="spellEnd"/>
       <w:r>
         <w:rPr>
           <w:rFonts w:asciiTheme="minorHAnsi" w:hAnsiTheme="minorHAnsi" w:cs="Segoe UI"/>
@@ -3718,7 +3688,6 @@
                 <w:szCs w:val="16"/>
               </w:rPr>
             </w:pPr>
-            <w:proofErr w:type="spellStart"/>
             <w:r>
               <w:rPr>
                 <w:b/>
@@ -3727,18 +3696,7 @@
                 <w:sz w:val="16"/>
                 <w:szCs w:val="16"/>
               </w:rPr>
-              <w:t>eCL</w:t>
-            </w:r>
-            <w:proofErr w:type="spellEnd"/>
-            <w:r>
-              <w:rPr>
-                <w:b/>
-                <w:bCs/>
-                <w:color w:val="FFFFFF"/>
-                <w:sz w:val="16"/>
-                <w:szCs w:val="16"/>
-              </w:rPr>
-              <w:t xml:space="preserve"> Workflow</w:t>
+              <w:t>eCL Workflow</w:t>
             </w:r>
           </w:p>
         </w:tc>
@@ -3878,7 +3836,13 @@
               <w:rPr>
                 <w:color w:val="000000"/>
               </w:rPr>
-              <w:t>ADR</w:t>
+              <w:t>S</w:t>
+            </w:r>
+            <w:r>
+              <w:rPr>
+                <w:color w:val="000000"/>
+              </w:rPr>
+              <w:t>DR</w:t>
             </w:r>
             <w:r>
               <w:rPr>
@@ -4687,23 +4651,7 @@
           <w:rFonts w:asciiTheme="minorHAnsi" w:hAnsiTheme="minorHAnsi" w:cs="Segoe UI"/>
           <w:color w:val="000000" w:themeColor="text1"/>
         </w:rPr>
-        <w:t xml:space="preserve">the </w:t>
-      </w:r>
-      <w:proofErr w:type="spellStart"/>
-      <w:r>
-        <w:rPr>
-          <w:rFonts w:asciiTheme="minorHAnsi" w:hAnsiTheme="minorHAnsi" w:cs="Segoe UI"/>
-          <w:color w:val="000000" w:themeColor="text1"/>
-        </w:rPr>
-        <w:t>eCL</w:t>
-      </w:r>
-      <w:proofErr w:type="spellEnd"/>
-      <w:r>
-        <w:rPr>
-          <w:rFonts w:asciiTheme="minorHAnsi" w:hAnsiTheme="minorHAnsi" w:cs="Segoe UI"/>
-          <w:color w:val="000000" w:themeColor="text1"/>
-        </w:rPr>
-        <w:t xml:space="preserve"> database are the CCO </w:t>
+        <w:t xml:space="preserve">the eCL database are the CCO </w:t>
       </w:r>
       <w:r>
         <w:rPr>
@@ -4989,7 +4937,6 @@
       <w:r>
         <w:t>SDR_</w:t>
       </w:r>
-      <w:proofErr w:type="gramStart"/>
       <w:r>
         <w:t>yyyymmdd</w:t>
       </w:r>
@@ -4997,11 +4944,7 @@
         <w:t xml:space="preserve">.csv </w:t>
       </w:r>
       <w:r>
-        <w:t xml:space="preserve"> is</w:t>
-      </w:r>
-      <w:proofErr w:type="gramEnd"/>
-      <w:r>
-        <w:t xml:space="preserve"> the naming convention for the feed</w:t>
+        <w:t xml:space="preserve"> is the naming convention for the feed</w:t>
       </w:r>
       <w:r>
         <w:t>.</w:t>
@@ -5021,16 +4964,11 @@
         <w:t xml:space="preserve">for agents that </w:t>
       </w:r>
       <w:r>
-        <w:t xml:space="preserve">fall below the </w:t>
-      </w:r>
-      <w:proofErr w:type="gramStart"/>
-      <w:r>
-        <w:t xml:space="preserve">required </w:t>
+        <w:t xml:space="preserve">fall below the required </w:t>
       </w:r>
       <w:r>
         <w:t xml:space="preserve"> threshold</w:t>
       </w:r>
-      <w:proofErr w:type="gramEnd"/>
       <w:r>
         <w:t xml:space="preserve"> time</w:t>
       </w:r>
@@ -5071,17 +5009,7 @@
         <w:t>a</w:t>
       </w:r>
       <w:r>
-        <w:t xml:space="preserve"> feed. Once the feed is loaded into </w:t>
-      </w:r>
-      <w:proofErr w:type="spellStart"/>
-      <w:proofErr w:type="gramStart"/>
-      <w:r>
-        <w:t>eCL</w:t>
-      </w:r>
-      <w:proofErr w:type="spellEnd"/>
-      <w:proofErr w:type="gramEnd"/>
-      <w:r>
-        <w:t xml:space="preserve"> the </w:t>
+        <w:t xml:space="preserve"> feed. Once the feed is loaded into eCL the </w:t>
       </w:r>
       <w:r>
         <w:rPr>
@@ -5195,8 +5123,13 @@
         <w:t xml:space="preserve">Frequency: </w:t>
       </w:r>
       <w:r>
-        <w:t>N/A No regular schedule. Files are sent at random intervals.</w:t>
-      </w:r>
+        <w:t>File is expected to be placed on the share on Thursday</w:t>
+      </w:r>
+      <w:r>
+        <w:t>s</w:t>
+      </w:r>
+      <w:bookmarkStart w:id="27" w:name="_GoBack"/>
+      <w:bookmarkEnd w:id="27"/>
     </w:p>
     <w:p>
       <w:pPr>
@@ -5229,19 +5162,9 @@
       <w:r>
         <w:t xml:space="preserve">Destination Table: </w:t>
       </w:r>
-      <w:proofErr w:type="spellStart"/>
-      <w:r>
-        <w:t>Coaching_Log</w:t>
-      </w:r>
-      <w:proofErr w:type="spellEnd"/>
-      <w:r>
-        <w:t xml:space="preserve"> and </w:t>
-      </w:r>
-      <w:proofErr w:type="spellStart"/>
-      <w:r>
-        <w:t>Coaching_Log_Reason</w:t>
-      </w:r>
-      <w:proofErr w:type="spellEnd"/>
+      <w:r>
+        <w:t>Coaching_Log and Coaching_Log_Reason</w:t>
+      </w:r>
     </w:p>
     <w:p>
       <w:pPr>
@@ -5266,7 +5189,7 @@
           <w:szCs w:val="22"/>
         </w:rPr>
       </w:pPr>
-      <w:bookmarkStart w:id="27" w:name="_Toc430607362"/>
+      <w:bookmarkStart w:id="28" w:name="_Toc430607362"/>
       <w:r>
         <w:rPr>
           <w:rFonts w:ascii="Calibri" w:hAnsi="Calibri" w:cs="Times New Roman"/>
@@ -5276,7 +5199,7 @@
         </w:rPr>
         <w:t>Module Details</w:t>
       </w:r>
-      <w:bookmarkEnd w:id="27"/>
+      <w:bookmarkEnd w:id="28"/>
     </w:p>
     <w:p>
       <w:pPr>
@@ -5290,7 +5213,7 @@
           <w:color w:val="auto"/>
         </w:rPr>
       </w:pPr>
-      <w:bookmarkStart w:id="28" w:name="_Toc430607363"/>
+      <w:bookmarkStart w:id="29" w:name="_Toc430607363"/>
       <w:r>
         <w:rPr>
           <w:rFonts w:ascii="Calibri" w:hAnsi="Calibri" w:cs="Times New Roman"/>
@@ -5298,7 +5221,7 @@
         </w:rPr>
         <w:t>SQL agent job</w:t>
       </w:r>
-      <w:bookmarkEnd w:id="28"/>
+      <w:bookmarkEnd w:id="29"/>
     </w:p>
     <w:p>
       <w:pPr>
@@ -5334,14 +5257,12 @@
       <w:r>
         <w:t xml:space="preserve">Job:  </w:t>
       </w:r>
-      <w:proofErr w:type="spellStart"/>
       <w:r>
         <w:t>SDR</w:t>
       </w:r>
       <w:r>
         <w:t>Coaching</w:t>
       </w:r>
-      <w:proofErr w:type="spellEnd"/>
     </w:p>
     <w:p>
       <w:pPr>
@@ -5401,17 +5322,8 @@
         <w:spacing w:after="0" w:line="240" w:lineRule="auto"/>
       </w:pPr>
       <w:r>
-        <w:t xml:space="preserve">Production </w:t>
-      </w:r>
-      <w:proofErr w:type="spellStart"/>
-      <w:r>
-        <w:t>Config</w:t>
-      </w:r>
-      <w:proofErr w:type="spellEnd"/>
-      <w:r>
-        <w:t xml:space="preserve"> File: </w:t>
-      </w:r>
-      <w:proofErr w:type="spellStart"/>
+        <w:t xml:space="preserve">Production Config File: </w:t>
+      </w:r>
       <w:r>
         <w:t>Prod_</w:t>
       </w:r>
@@ -5424,7 +5336,6 @@
       <w:r>
         <w:t>.dtsConfig</w:t>
       </w:r>
-      <w:proofErr w:type="spellEnd"/>
     </w:p>
     <w:p>
       <w:pPr>
@@ -5439,13 +5350,8 @@
         <w:spacing w:after="0" w:line="240" w:lineRule="auto"/>
       </w:pPr>
       <w:r>
-        <w:t xml:space="preserve">Owner: </w:t>
-      </w:r>
-      <w:proofErr w:type="spellStart"/>
-      <w:r>
-        <w:t>jobs_admin</w:t>
-      </w:r>
-      <w:proofErr w:type="spellEnd"/>
+        <w:t>Owner: jobs_admin</w:t>
+      </w:r>
     </w:p>
     <w:p>
       <w:pPr>
@@ -5460,13 +5366,8 @@
         <w:spacing w:after="0" w:line="240" w:lineRule="auto"/>
       </w:pPr>
       <w:r>
-        <w:t xml:space="preserve">Run As: </w:t>
-      </w:r>
-      <w:proofErr w:type="spellStart"/>
-      <w:r>
-        <w:t>BccScrdSQLAgent</w:t>
-      </w:r>
-      <w:proofErr w:type="spellEnd"/>
+        <w:t>Run As: BccScrdSQLAgent</w:t>
+      </w:r>
     </w:p>
     <w:p>
       <w:pPr>
@@ -5532,7 +5433,7 @@
           <w:color w:val="auto"/>
         </w:rPr>
       </w:pPr>
-      <w:bookmarkStart w:id="29" w:name="_Toc430607364"/>
+      <w:bookmarkStart w:id="30" w:name="_Toc430607364"/>
       <w:r>
         <w:rPr>
           <w:rFonts w:ascii="Calibri" w:hAnsi="Calibri" w:cs="Times New Roman"/>
@@ -5540,7 +5441,7 @@
         </w:rPr>
         <w:t>SSIS Package</w:t>
       </w:r>
-      <w:bookmarkEnd w:id="29"/>
+      <w:bookmarkEnd w:id="30"/>
     </w:p>
     <w:p>
       <w:pPr>
@@ -5732,7 +5633,6 @@
                 <w:szCs w:val="24"/>
               </w:rPr>
             </w:pPr>
-            <w:proofErr w:type="spellStart"/>
             <w:r>
               <w:rPr>
                 <w:rFonts w:ascii="Arial" w:hAnsi="Arial" w:cs="Arial"/>
@@ -5742,7 +5642,6 @@
               </w:rPr>
               <w:t>DataType</w:t>
             </w:r>
-            <w:proofErr w:type="spellEnd"/>
           </w:p>
         </w:tc>
         <w:tc>
@@ -5796,7 +5695,6 @@
                 <w:szCs w:val="20"/>
               </w:rPr>
             </w:pPr>
-            <w:proofErr w:type="spellStart"/>
             <w:r>
               <w:rPr>
                 <w:rFonts w:ascii="Arial" w:hAnsi="Arial" w:cs="Arial"/>
@@ -5805,7 +5703,6 @@
               </w:rPr>
               <w:t>FilebakPath</w:t>
             </w:r>
-            <w:proofErr w:type="spellEnd"/>
           </w:p>
         </w:tc>
         <w:tc>
@@ -5825,7 +5722,6 @@
                 <w:szCs w:val="20"/>
               </w:rPr>
             </w:pPr>
-            <w:proofErr w:type="spellStart"/>
             <w:r>
               <w:rPr>
                 <w:rFonts w:ascii="Arial" w:hAnsi="Arial" w:cs="Arial"/>
@@ -5842,7 +5738,6 @@
               </w:rPr>
               <w:t>_Coaching</w:t>
             </w:r>
-            <w:proofErr w:type="spellEnd"/>
           </w:p>
         </w:tc>
         <w:tc>
@@ -5937,7 +5832,6 @@
                 <w:szCs w:val="20"/>
               </w:rPr>
             </w:pPr>
-            <w:proofErr w:type="spellStart"/>
             <w:r>
               <w:rPr>
                 <w:rFonts w:ascii="Arial" w:hAnsi="Arial" w:cs="Arial"/>
@@ -5946,7 +5840,6 @@
               </w:rPr>
               <w:t>FileNum</w:t>
             </w:r>
-            <w:proofErr w:type="spellEnd"/>
           </w:p>
         </w:tc>
         <w:tc>
@@ -5954,7 +5847,6 @@
             <w:tcW w:w="1762" w:type="dxa"/>
           </w:tcPr>
           <w:p>
-            <w:proofErr w:type="spellStart"/>
             <w:r>
               <w:rPr>
                 <w:rFonts w:ascii="Arial" w:hAnsi="Arial" w:cs="Arial"/>
@@ -5971,7 +5863,6 @@
               </w:rPr>
               <w:t>_Coaching</w:t>
             </w:r>
-            <w:proofErr w:type="spellEnd"/>
           </w:p>
         </w:tc>
         <w:tc>
@@ -6038,7 +5929,6 @@
                 <w:szCs w:val="20"/>
               </w:rPr>
             </w:pPr>
-            <w:proofErr w:type="spellStart"/>
             <w:r>
               <w:rPr>
                 <w:rFonts w:ascii="Arial" w:hAnsi="Arial" w:cs="Arial"/>
@@ -6047,7 +5937,6 @@
               </w:rPr>
               <w:t>FilePath</w:t>
             </w:r>
-            <w:proofErr w:type="spellEnd"/>
           </w:p>
         </w:tc>
         <w:tc>
@@ -6055,7 +5944,6 @@
             <w:tcW w:w="1762" w:type="dxa"/>
           </w:tcPr>
           <w:p>
-            <w:proofErr w:type="spellStart"/>
             <w:r>
               <w:rPr>
                 <w:rFonts w:ascii="Arial" w:hAnsi="Arial" w:cs="Arial"/>
@@ -6072,7 +5960,6 @@
               </w:rPr>
               <w:t>_Coaching</w:t>
             </w:r>
-            <w:proofErr w:type="spellEnd"/>
           </w:p>
         </w:tc>
         <w:tc>
@@ -6147,7 +6034,6 @@
                 <w:szCs w:val="20"/>
               </w:rPr>
             </w:pPr>
-            <w:proofErr w:type="spellStart"/>
             <w:r>
               <w:rPr>
                 <w:rFonts w:ascii="Arial" w:hAnsi="Arial" w:cs="Arial"/>
@@ -6156,7 +6042,6 @@
               </w:rPr>
               <w:t>varDBName</w:t>
             </w:r>
-            <w:proofErr w:type="spellEnd"/>
           </w:p>
         </w:tc>
         <w:tc>
@@ -6164,7 +6049,6 @@
             <w:tcW w:w="1762" w:type="dxa"/>
           </w:tcPr>
           <w:p>
-            <w:proofErr w:type="spellStart"/>
             <w:r>
               <w:rPr>
                 <w:rFonts w:ascii="Arial" w:hAnsi="Arial" w:cs="Arial"/>
@@ -6181,7 +6065,6 @@
               </w:rPr>
               <w:t>_Coaching</w:t>
             </w:r>
-            <w:proofErr w:type="spellEnd"/>
           </w:p>
         </w:tc>
         <w:tc>
@@ -6248,7 +6131,6 @@
                 <w:szCs w:val="20"/>
               </w:rPr>
             </w:pPr>
-            <w:proofErr w:type="spellStart"/>
             <w:r>
               <w:rPr>
                 <w:rFonts w:ascii="Arial" w:hAnsi="Arial" w:cs="Arial"/>
@@ -6257,7 +6139,6 @@
               </w:rPr>
               <w:t>varFileName</w:t>
             </w:r>
-            <w:proofErr w:type="spellEnd"/>
           </w:p>
         </w:tc>
         <w:tc>
@@ -6265,7 +6146,6 @@
             <w:tcW w:w="1762" w:type="dxa"/>
           </w:tcPr>
           <w:p>
-            <w:proofErr w:type="spellStart"/>
             <w:r>
               <w:rPr>
                 <w:rFonts w:ascii="Arial" w:hAnsi="Arial" w:cs="Arial"/>
@@ -6282,7 +6162,6 @@
               </w:rPr>
               <w:t>_Coaching</w:t>
             </w:r>
-            <w:proofErr w:type="spellEnd"/>
           </w:p>
         </w:tc>
         <w:tc>
@@ -6341,7 +6220,6 @@
                 <w:szCs w:val="20"/>
               </w:rPr>
             </w:pPr>
-            <w:proofErr w:type="spellStart"/>
             <w:r>
               <w:rPr>
                 <w:rFonts w:ascii="Arial" w:hAnsi="Arial" w:cs="Arial"/>
@@ -6350,7 +6228,6 @@
               </w:rPr>
               <w:t>FailMessage</w:t>
             </w:r>
-            <w:proofErr w:type="spellEnd"/>
           </w:p>
         </w:tc>
         <w:tc>
@@ -6358,7 +6235,6 @@
             <w:tcW w:w="1762" w:type="dxa"/>
           </w:tcPr>
           <w:p>
-            <w:proofErr w:type="spellStart"/>
             <w:r>
               <w:rPr>
                 <w:rFonts w:ascii="Arial" w:hAnsi="Arial" w:cs="Arial"/>
@@ -6375,7 +6251,6 @@
               </w:rPr>
               <w:t>_Coaching</w:t>
             </w:r>
-            <w:proofErr w:type="spellEnd"/>
           </w:p>
         </w:tc>
         <w:tc>
@@ -6445,7 +6320,6 @@
                 <w:szCs w:val="20"/>
               </w:rPr>
             </w:pPr>
-            <w:proofErr w:type="spellStart"/>
             <w:r>
               <w:rPr>
                 <w:rFonts w:ascii="Arial" w:hAnsi="Arial" w:cs="Arial"/>
@@ -6454,7 +6328,6 @@
               </w:rPr>
               <w:t>StagedCount</w:t>
             </w:r>
-            <w:proofErr w:type="spellEnd"/>
           </w:p>
         </w:tc>
         <w:tc>
@@ -6462,7 +6335,6 @@
             <w:tcW w:w="1762" w:type="dxa"/>
           </w:tcPr>
           <w:p>
-            <w:proofErr w:type="spellStart"/>
             <w:r>
               <w:rPr>
                 <w:rFonts w:ascii="Arial" w:hAnsi="Arial" w:cs="Arial"/>
@@ -6479,7 +6351,6 @@
               </w:rPr>
               <w:t>_Coaching</w:t>
             </w:r>
-            <w:proofErr w:type="spellEnd"/>
           </w:p>
         </w:tc>
         <w:tc>
@@ -6558,7 +6429,6 @@
                 <w:szCs w:val="20"/>
               </w:rPr>
             </w:pPr>
-            <w:proofErr w:type="spellStart"/>
             <w:r>
               <w:rPr>
                 <w:rFonts w:ascii="Arial" w:hAnsi="Arial" w:cs="Arial"/>
@@ -6567,7 +6437,6 @@
               </w:rPr>
               <w:t>RejectedCount</w:t>
             </w:r>
-            <w:proofErr w:type="spellEnd"/>
           </w:p>
         </w:tc>
         <w:tc>
@@ -6575,7 +6444,6 @@
             <w:tcW w:w="1762" w:type="dxa"/>
           </w:tcPr>
           <w:p>
-            <w:proofErr w:type="spellStart"/>
             <w:r>
               <w:rPr>
                 <w:rFonts w:ascii="Arial" w:hAnsi="Arial" w:cs="Arial"/>
@@ -6592,7 +6460,6 @@
               </w:rPr>
               <w:t>_Coaching</w:t>
             </w:r>
-            <w:proofErr w:type="spellEnd"/>
           </w:p>
         </w:tc>
         <w:tc>
@@ -6671,7 +6538,6 @@
                 <w:szCs w:val="20"/>
               </w:rPr>
             </w:pPr>
-            <w:proofErr w:type="spellStart"/>
             <w:r>
               <w:rPr>
                 <w:rFonts w:ascii="Arial" w:hAnsi="Arial" w:cs="Arial"/>
@@ -6680,7 +6546,6 @@
               </w:rPr>
               <w:t>LoadedCount</w:t>
             </w:r>
-            <w:proofErr w:type="spellEnd"/>
           </w:p>
         </w:tc>
         <w:tc>
@@ -6688,7 +6553,6 @@
             <w:tcW w:w="1762" w:type="dxa"/>
           </w:tcPr>
           <w:p>
-            <w:proofErr w:type="spellStart"/>
             <w:r>
               <w:rPr>
                 <w:rFonts w:ascii="Arial" w:hAnsi="Arial" w:cs="Arial"/>
@@ -6705,7 +6569,6 @@
               </w:rPr>
               <w:t>_Coaching</w:t>
             </w:r>
-            <w:proofErr w:type="spellEnd"/>
           </w:p>
         </w:tc>
         <w:tc>
@@ -6894,14 +6757,12 @@
           <w:rFonts w:asciiTheme="minorHAnsi" w:hAnsiTheme="minorHAnsi" w:cs="Arial"/>
         </w:rPr>
       </w:pPr>
-      <w:proofErr w:type="spellStart"/>
       <w:r>
         <w:rPr>
           <w:rFonts w:asciiTheme="minorHAnsi" w:hAnsiTheme="minorHAnsi" w:cs="Arial"/>
         </w:rPr>
         <w:t>Destinationdb</w:t>
       </w:r>
-      <w:proofErr w:type="spellEnd"/>
     </w:p>
     <w:p>
       <w:pPr>
@@ -6925,7 +6786,6 @@
         </w:rPr>
         <w:t xml:space="preserve">Dev - VRIVFSSDBT02\SCORD01,1437) DB – </w:t>
       </w:r>
-      <w:proofErr w:type="spellStart"/>
       <w:r>
         <w:rPr>
           <w:rFonts w:asciiTheme="minorHAnsi" w:hAnsiTheme="minorHAnsi" w:cs="Arial"/>
@@ -6938,7 +6798,6 @@
         </w:rPr>
         <w:t>dev</w:t>
       </w:r>
-      <w:proofErr w:type="spellEnd"/>
     </w:p>
     <w:p>
       <w:pPr>
@@ -7108,7 +6967,6 @@
           <w:rFonts w:asciiTheme="minorHAnsi" w:hAnsiTheme="minorHAnsi" w:cs="Arial"/>
         </w:rPr>
       </w:pPr>
-      <w:proofErr w:type="spellStart"/>
       <w:r>
         <w:rPr>
           <w:rFonts w:asciiTheme="minorHAnsi" w:hAnsiTheme="minorHAnsi" w:cs="Arial"/>
@@ -7121,7 +6979,6 @@
         </w:rPr>
         <w:t>_File</w:t>
       </w:r>
-      <w:proofErr w:type="spellEnd"/>
     </w:p>
     <w:p>
       <w:pPr>
@@ -8090,15 +7947,7 @@
         <w:ind w:left="1080"/>
       </w:pPr>
       <w:r>
-        <w:t xml:space="preserve">Container: </w:t>
-      </w:r>
-      <w:proofErr w:type="spellStart"/>
-      <w:r>
-        <w:t>Foreach</w:t>
-      </w:r>
-      <w:proofErr w:type="spellEnd"/>
-      <w:r>
-        <w:t xml:space="preserve"> Loop</w:t>
+        <w:t>Container: Foreach Loop</w:t>
       </w:r>
     </w:p>
     <w:p>
@@ -8446,23 +8295,7 @@
         </w:numPr>
       </w:pPr>
       <w:r>
-        <w:t xml:space="preserve">SQL task Load </w:t>
-      </w:r>
-      <w:proofErr w:type="spellStart"/>
-      <w:r>
-        <w:t>coaching_Log</w:t>
-      </w:r>
-      <w:proofErr w:type="spellEnd"/>
-      <w:r>
-        <w:t xml:space="preserve"> and </w:t>
-      </w:r>
-      <w:proofErr w:type="spellStart"/>
-      <w:r>
-        <w:t>Coaching_Log_Reason</w:t>
-      </w:r>
-      <w:proofErr w:type="spellEnd"/>
-      <w:r>
-        <w:t xml:space="preserve"> tables</w:t>
+        <w:t>SQL task Load coaching_Log and Coaching_Log_Reason tables</w:t>
       </w:r>
     </w:p>
     <w:p>
@@ -8636,35 +8469,19 @@
         <w:rPr>
           <w:rFonts w:asciiTheme="minorHAnsi" w:hAnsiTheme="minorHAnsi" w:cs="Arial"/>
         </w:rPr>
-        <w:t>Executes Truncate Table [EC]</w:t>
-      </w:r>
-      <w:proofErr w:type="gramStart"/>
+        <w:t>Executes Truncate Table [EC].[</w:t>
+      </w:r>
       <w:r>
         <w:rPr>
           <w:rFonts w:asciiTheme="minorHAnsi" w:hAnsiTheme="minorHAnsi" w:cs="Arial"/>
         </w:rPr>
-        <w:t>.[</w:t>
-      </w:r>
-      <w:proofErr w:type="spellStart"/>
-      <w:proofErr w:type="gramEnd"/>
+        <w:t>SDR</w:t>
+      </w:r>
       <w:r>
         <w:rPr>
           <w:rFonts w:asciiTheme="minorHAnsi" w:hAnsiTheme="minorHAnsi" w:cs="Arial"/>
         </w:rPr>
-        <w:t>SDR</w:t>
-      </w:r>
-      <w:r>
-        <w:rPr>
-          <w:rFonts w:asciiTheme="minorHAnsi" w:hAnsiTheme="minorHAnsi" w:cs="Arial"/>
-        </w:rPr>
-        <w:t>_Coaching_Stage</w:t>
-      </w:r>
-      <w:proofErr w:type="spellEnd"/>
-      <w:r>
-        <w:rPr>
-          <w:rFonts w:asciiTheme="minorHAnsi" w:hAnsiTheme="minorHAnsi" w:cs="Arial"/>
-        </w:rPr>
-        <w:t>]</w:t>
+        <w:t>_Coaching_Stage]</w:t>
       </w:r>
     </w:p>
     <w:p>
@@ -9870,19 +9687,11 @@
           <w:rFonts w:asciiTheme="minorHAnsi" w:hAnsiTheme="minorHAnsi" w:cs="Arial"/>
         </w:rPr>
       </w:pPr>
-      <w:proofErr w:type="spellStart"/>
       <w:r>
         <w:rPr>
           <w:rFonts w:asciiTheme="minorHAnsi" w:hAnsiTheme="minorHAnsi" w:cs="Arial"/>
         </w:rPr>
-        <w:t>Oledb</w:t>
-      </w:r>
-      <w:proofErr w:type="spellEnd"/>
-      <w:r>
-        <w:rPr>
-          <w:rFonts w:asciiTheme="minorHAnsi" w:hAnsiTheme="minorHAnsi" w:cs="Arial"/>
-        </w:rPr>
-        <w:t xml:space="preserve"> destination</w:t>
+        <w:t>Oledb destination</w:t>
       </w:r>
     </w:p>
     <w:p>
@@ -10216,20 +10025,7 @@
         <w:ind w:left="360"/>
       </w:pPr>
       <w:r>
-        <w:t>UPDATE [EC]</w:t>
-      </w:r>
-      <w:proofErr w:type="gramStart"/>
-      <w:r>
-        <w:t>.[</w:t>
-      </w:r>
-      <w:proofErr w:type="spellStart"/>
-      <w:proofErr w:type="gramEnd"/>
-      <w:r>
-        <w:t>SDR_Coaching_Stage</w:t>
-      </w:r>
-      <w:proofErr w:type="spellEnd"/>
-      <w:r>
-        <w:t>]</w:t>
+        <w:t>UPDATE [EC].[SDR_Coaching_Stage]</w:t>
       </w:r>
     </w:p>
     <w:p>
@@ -10242,23 +10038,7 @@
         <w:ind w:left="360"/>
       </w:pPr>
       <w:r>
-        <w:t>SET [CSR_LANID</w:t>
-      </w:r>
-      <w:proofErr w:type="gramStart"/>
-      <w:r>
-        <w:t>]=</w:t>
-      </w:r>
-      <w:proofErr w:type="gramEnd"/>
-      <w:r>
-        <w:t xml:space="preserve"> [EC].[</w:t>
-      </w:r>
-      <w:proofErr w:type="spellStart"/>
-      <w:r>
-        <w:t>fn_strEmpLanIDFromEmpID</w:t>
-      </w:r>
-      <w:proofErr w:type="spellEnd"/>
-      <w:r>
-        <w:t>]([CSR_EMPID])</w:t>
+        <w:t>SET [CSR_LANID]= [EC].[fn_strEmpLanIDFromEmpID]([CSR_EMPID])</w:t>
       </w:r>
     </w:p>
     <w:p>
@@ -10480,277 +10260,95 @@
           <w:sz w:val="24"/>
           <w:szCs w:val="24"/>
         </w:rPr>
-        <w:t>UPDATE [EC]</w:t>
-      </w:r>
-      <w:proofErr w:type="gramStart"/>
-      <w:r>
-        <w:rPr>
-          <w:rFonts w:ascii="Arial" w:hAnsi="Arial" w:cs="Arial"/>
-          <w:sz w:val="24"/>
-          <w:szCs w:val="24"/>
-        </w:rPr>
-        <w:t>.[</w:t>
-      </w:r>
-      <w:proofErr w:type="spellStart"/>
-      <w:proofErr w:type="gramEnd"/>
-      <w:r>
-        <w:rPr>
-          <w:rFonts w:ascii="Arial" w:hAnsi="Arial" w:cs="Arial"/>
-          <w:sz w:val="24"/>
-          <w:szCs w:val="24"/>
-        </w:rPr>
-        <w:t>SDR_Coaching_Stage</w:t>
-      </w:r>
-      <w:proofErr w:type="spellEnd"/>
-      <w:r>
-        <w:rPr>
-          <w:rFonts w:ascii="Arial" w:hAnsi="Arial" w:cs="Arial"/>
-          <w:sz w:val="24"/>
-          <w:szCs w:val="24"/>
-        </w:rPr>
-        <w:t>]</w:t>
-      </w:r>
-    </w:p>
-    <w:p>
-      <w:pPr>
-        <w:widowControl w:val="0"/>
-        <w:autoSpaceDE w:val="0"/>
-        <w:autoSpaceDN w:val="0"/>
-        <w:adjustRightInd w:val="0"/>
-        <w:spacing w:after="0" w:line="240" w:lineRule="auto"/>
-        <w:rPr>
-          <w:rFonts w:ascii="Arial" w:hAnsi="Arial" w:cs="Arial"/>
-          <w:sz w:val="24"/>
-          <w:szCs w:val="24"/>
-        </w:rPr>
-      </w:pPr>
-      <w:r>
-        <w:rPr>
-          <w:rFonts w:ascii="Arial" w:hAnsi="Arial" w:cs="Arial"/>
-          <w:sz w:val="24"/>
-          <w:szCs w:val="24"/>
-        </w:rPr>
-        <w:t>SET [Program</w:t>
-      </w:r>
-      <w:proofErr w:type="gramStart"/>
-      <w:r>
-        <w:rPr>
-          <w:rFonts w:ascii="Arial" w:hAnsi="Arial" w:cs="Arial"/>
-          <w:sz w:val="24"/>
-          <w:szCs w:val="24"/>
-        </w:rPr>
-        <w:t>]=</w:t>
-      </w:r>
-      <w:proofErr w:type="gramEnd"/>
-      <w:r>
-        <w:rPr>
-          <w:rFonts w:ascii="Arial" w:hAnsi="Arial" w:cs="Arial"/>
-          <w:sz w:val="24"/>
-          <w:szCs w:val="24"/>
-        </w:rPr>
-        <w:t xml:space="preserve"> H.[</w:t>
-      </w:r>
-      <w:proofErr w:type="spellStart"/>
-      <w:r>
-        <w:rPr>
-          <w:rFonts w:ascii="Arial" w:hAnsi="Arial" w:cs="Arial"/>
-          <w:sz w:val="24"/>
-          <w:szCs w:val="24"/>
-        </w:rPr>
-        <w:t>Emp_Program</w:t>
-      </w:r>
-      <w:proofErr w:type="spellEnd"/>
-      <w:r>
-        <w:rPr>
-          <w:rFonts w:ascii="Arial" w:hAnsi="Arial" w:cs="Arial"/>
-          <w:sz w:val="24"/>
-          <w:szCs w:val="24"/>
-        </w:rPr>
-        <w:t>]</w:t>
-      </w:r>
-    </w:p>
-    <w:p>
-      <w:pPr>
-        <w:widowControl w:val="0"/>
-        <w:autoSpaceDE w:val="0"/>
-        <w:autoSpaceDN w:val="0"/>
-        <w:adjustRightInd w:val="0"/>
-        <w:spacing w:after="0" w:line="240" w:lineRule="auto"/>
-        <w:rPr>
-          <w:rFonts w:ascii="Arial" w:hAnsi="Arial" w:cs="Arial"/>
-          <w:sz w:val="24"/>
-          <w:szCs w:val="24"/>
-        </w:rPr>
-      </w:pPr>
-      <w:r>
-        <w:rPr>
-          <w:rFonts w:ascii="Arial" w:hAnsi="Arial" w:cs="Arial"/>
-          <w:sz w:val="24"/>
-          <w:szCs w:val="24"/>
-        </w:rPr>
-        <w:t>FROM [EC]</w:t>
-      </w:r>
-      <w:proofErr w:type="gramStart"/>
-      <w:r>
-        <w:rPr>
-          <w:rFonts w:ascii="Arial" w:hAnsi="Arial" w:cs="Arial"/>
-          <w:sz w:val="24"/>
-          <w:szCs w:val="24"/>
-        </w:rPr>
-        <w:t>.[</w:t>
-      </w:r>
-      <w:proofErr w:type="spellStart"/>
-      <w:proofErr w:type="gramEnd"/>
-      <w:r>
-        <w:rPr>
-          <w:rFonts w:ascii="Arial" w:hAnsi="Arial" w:cs="Arial"/>
-          <w:sz w:val="24"/>
-          <w:szCs w:val="24"/>
-        </w:rPr>
-        <w:t>sdr_Coaching_Stage</w:t>
-      </w:r>
-      <w:proofErr w:type="spellEnd"/>
-      <w:r>
-        <w:rPr>
-          <w:rFonts w:ascii="Arial" w:hAnsi="Arial" w:cs="Arial"/>
-          <w:sz w:val="24"/>
-          <w:szCs w:val="24"/>
-        </w:rPr>
-        <w:t>]S JOIN [EC].[</w:t>
-      </w:r>
-      <w:proofErr w:type="spellStart"/>
-      <w:r>
-        <w:rPr>
-          <w:rFonts w:ascii="Arial" w:hAnsi="Arial" w:cs="Arial"/>
-          <w:sz w:val="24"/>
-          <w:szCs w:val="24"/>
-        </w:rPr>
-        <w:t>Employee_Hierarchy</w:t>
-      </w:r>
-      <w:proofErr w:type="spellEnd"/>
-      <w:r>
-        <w:rPr>
-          <w:rFonts w:ascii="Arial" w:hAnsi="Arial" w:cs="Arial"/>
-          <w:sz w:val="24"/>
-          <w:szCs w:val="24"/>
-        </w:rPr>
-        <w:t>]H</w:t>
-      </w:r>
-    </w:p>
-    <w:p>
-      <w:pPr>
-        <w:widowControl w:val="0"/>
-        <w:autoSpaceDE w:val="0"/>
-        <w:autoSpaceDN w:val="0"/>
-        <w:adjustRightInd w:val="0"/>
-        <w:spacing w:after="0" w:line="240" w:lineRule="auto"/>
-        <w:rPr>
-          <w:rFonts w:ascii="Arial" w:hAnsi="Arial" w:cs="Arial"/>
-          <w:sz w:val="24"/>
-          <w:szCs w:val="24"/>
-        </w:rPr>
-      </w:pPr>
-      <w:r>
-        <w:rPr>
-          <w:rFonts w:ascii="Arial" w:hAnsi="Arial" w:cs="Arial"/>
-          <w:sz w:val="24"/>
-          <w:szCs w:val="24"/>
-        </w:rPr>
-        <w:t>ON S</w:t>
-      </w:r>
-      <w:proofErr w:type="gramStart"/>
-      <w:r>
-        <w:rPr>
-          <w:rFonts w:ascii="Arial" w:hAnsi="Arial" w:cs="Arial"/>
-          <w:sz w:val="24"/>
-          <w:szCs w:val="24"/>
-        </w:rPr>
-        <w:t>.[</w:t>
-      </w:r>
-      <w:proofErr w:type="gramEnd"/>
-      <w:r>
-        <w:rPr>
-          <w:rFonts w:ascii="Arial" w:hAnsi="Arial" w:cs="Arial"/>
-          <w:sz w:val="24"/>
-          <w:szCs w:val="24"/>
-        </w:rPr>
-        <w:t>CSR_EMPID]=H.[</w:t>
-      </w:r>
-      <w:proofErr w:type="spellStart"/>
-      <w:r>
-        <w:rPr>
-          <w:rFonts w:ascii="Arial" w:hAnsi="Arial" w:cs="Arial"/>
-          <w:sz w:val="24"/>
-          <w:szCs w:val="24"/>
-        </w:rPr>
-        <w:t>Emp_ID</w:t>
-      </w:r>
-      <w:proofErr w:type="spellEnd"/>
-      <w:r>
-        <w:rPr>
-          <w:rFonts w:ascii="Arial" w:hAnsi="Arial" w:cs="Arial"/>
-          <w:sz w:val="24"/>
-          <w:szCs w:val="24"/>
-        </w:rPr>
-        <w:t>]</w:t>
-      </w:r>
-    </w:p>
-    <w:p>
-      <w:pPr>
-        <w:widowControl w:val="0"/>
-        <w:autoSpaceDE w:val="0"/>
-        <w:autoSpaceDN w:val="0"/>
-        <w:adjustRightInd w:val="0"/>
-        <w:spacing w:after="0" w:line="240" w:lineRule="auto"/>
-        <w:rPr>
-          <w:rFonts w:ascii="Arial" w:hAnsi="Arial" w:cs="Arial"/>
-          <w:sz w:val="24"/>
-          <w:szCs w:val="24"/>
-        </w:rPr>
-      </w:pPr>
-      <w:r>
-        <w:rPr>
-          <w:rFonts w:ascii="Arial" w:hAnsi="Arial" w:cs="Arial"/>
-          <w:sz w:val="24"/>
-          <w:szCs w:val="24"/>
-        </w:rPr>
-        <w:t>WHERE (</w:t>
-      </w:r>
-      <w:proofErr w:type="spellStart"/>
-      <w:r>
-        <w:rPr>
-          <w:rFonts w:ascii="Arial" w:hAnsi="Arial" w:cs="Arial"/>
-          <w:sz w:val="24"/>
-          <w:szCs w:val="24"/>
-        </w:rPr>
-        <w:t>S.Program</w:t>
-      </w:r>
-      <w:proofErr w:type="spellEnd"/>
-      <w:r>
-        <w:rPr>
-          <w:rFonts w:ascii="Arial" w:hAnsi="Arial" w:cs="Arial"/>
-          <w:sz w:val="24"/>
-          <w:szCs w:val="24"/>
-        </w:rPr>
-        <w:t xml:space="preserve"> IS NULL OR </w:t>
-      </w:r>
-      <w:proofErr w:type="spellStart"/>
-      <w:r>
-        <w:rPr>
-          <w:rFonts w:ascii="Arial" w:hAnsi="Arial" w:cs="Arial"/>
-          <w:sz w:val="24"/>
-          <w:szCs w:val="24"/>
-        </w:rPr>
-        <w:t>S.Program</w:t>
-      </w:r>
-      <w:proofErr w:type="spellEnd"/>
-      <w:r>
-        <w:rPr>
-          <w:rFonts w:ascii="Arial" w:hAnsi="Arial" w:cs="Arial"/>
-          <w:sz w:val="24"/>
-          <w:szCs w:val="24"/>
-        </w:rPr>
-        <w:t xml:space="preserve"> ='')</w:t>
+        <w:t>UPDATE [EC].[SDR_Coaching_Stage]</w:t>
+      </w:r>
+    </w:p>
+    <w:p>
+      <w:pPr>
+        <w:widowControl w:val="0"/>
+        <w:autoSpaceDE w:val="0"/>
+        <w:autoSpaceDN w:val="0"/>
+        <w:adjustRightInd w:val="0"/>
+        <w:spacing w:after="0" w:line="240" w:lineRule="auto"/>
+        <w:rPr>
+          <w:rFonts w:ascii="Arial" w:hAnsi="Arial" w:cs="Arial"/>
+          <w:sz w:val="24"/>
+          <w:szCs w:val="24"/>
+        </w:rPr>
+      </w:pPr>
+      <w:r>
+        <w:rPr>
+          <w:rFonts w:ascii="Arial" w:hAnsi="Arial" w:cs="Arial"/>
+          <w:sz w:val="24"/>
+          <w:szCs w:val="24"/>
+        </w:rPr>
+        <w:t>SET [Program]= H.[Emp_Program]</w:t>
+      </w:r>
+    </w:p>
+    <w:p>
+      <w:pPr>
+        <w:widowControl w:val="0"/>
+        <w:autoSpaceDE w:val="0"/>
+        <w:autoSpaceDN w:val="0"/>
+        <w:adjustRightInd w:val="0"/>
+        <w:spacing w:after="0" w:line="240" w:lineRule="auto"/>
+        <w:rPr>
+          <w:rFonts w:ascii="Arial" w:hAnsi="Arial" w:cs="Arial"/>
+          <w:sz w:val="24"/>
+          <w:szCs w:val="24"/>
+        </w:rPr>
+      </w:pPr>
+      <w:r>
+        <w:rPr>
+          <w:rFonts w:ascii="Arial" w:hAnsi="Arial" w:cs="Arial"/>
+          <w:sz w:val="24"/>
+          <w:szCs w:val="24"/>
+        </w:rPr>
+        <w:t>FROM [EC].[sdr_Coaching_Stage]S JOIN [EC].[Employee_Hierarchy]H</w:t>
+      </w:r>
+    </w:p>
+    <w:p>
+      <w:pPr>
+        <w:widowControl w:val="0"/>
+        <w:autoSpaceDE w:val="0"/>
+        <w:autoSpaceDN w:val="0"/>
+        <w:adjustRightInd w:val="0"/>
+        <w:spacing w:after="0" w:line="240" w:lineRule="auto"/>
+        <w:rPr>
+          <w:rFonts w:ascii="Arial" w:hAnsi="Arial" w:cs="Arial"/>
+          <w:sz w:val="24"/>
+          <w:szCs w:val="24"/>
+        </w:rPr>
+      </w:pPr>
+      <w:r>
+        <w:rPr>
+          <w:rFonts w:ascii="Arial" w:hAnsi="Arial" w:cs="Arial"/>
+          <w:sz w:val="24"/>
+          <w:szCs w:val="24"/>
+        </w:rPr>
+        <w:t>ON S.[CSR_EMPID]=H.[Emp_ID]</w:t>
+      </w:r>
+    </w:p>
+    <w:p>
+      <w:pPr>
+        <w:widowControl w:val="0"/>
+        <w:autoSpaceDE w:val="0"/>
+        <w:autoSpaceDN w:val="0"/>
+        <w:adjustRightInd w:val="0"/>
+        <w:spacing w:after="0" w:line="240" w:lineRule="auto"/>
+        <w:rPr>
+          <w:rFonts w:ascii="Arial" w:hAnsi="Arial" w:cs="Arial"/>
+          <w:sz w:val="24"/>
+          <w:szCs w:val="24"/>
+        </w:rPr>
+      </w:pPr>
+      <w:r>
+        <w:rPr>
+          <w:rFonts w:ascii="Arial" w:hAnsi="Arial" w:cs="Arial"/>
+          <w:sz w:val="24"/>
+          <w:szCs w:val="24"/>
+        </w:rPr>
+        <w:t>WHERE (S.Program IS NULL OR S.Program ='')</w:t>
       </w:r>
     </w:p>
     <w:p>
@@ -11084,13 +10682,8 @@
         <w:adjustRightInd w:val="0"/>
         <w:spacing w:after="0" w:line="240" w:lineRule="auto"/>
       </w:pPr>
-      <w:proofErr w:type="spellStart"/>
-      <w:r>
-        <w:t>Oledb</w:t>
-      </w:r>
-      <w:proofErr w:type="spellEnd"/>
-      <w:r>
-        <w:t xml:space="preserve"> source</w:t>
+      <w:r>
+        <w:t>Oledb source</w:t>
       </w:r>
     </w:p>
     <w:p>
@@ -11391,585 +10984,117 @@
           <w:sz w:val="24"/>
           <w:szCs w:val="24"/>
         </w:rPr>
-        <w:t xml:space="preserve">SELECT </w:t>
-      </w:r>
-      <w:proofErr w:type="spellStart"/>
-      <w:r>
-        <w:rPr>
-          <w:rFonts w:ascii="Arial" w:hAnsi="Arial" w:cs="Arial"/>
-          <w:sz w:val="24"/>
-          <w:szCs w:val="24"/>
-        </w:rPr>
-        <w:t>Emp_ID</w:t>
-      </w:r>
-      <w:proofErr w:type="spellEnd"/>
-      <w:r>
-        <w:rPr>
-          <w:rFonts w:ascii="Arial" w:hAnsi="Arial" w:cs="Arial"/>
-          <w:sz w:val="24"/>
-          <w:szCs w:val="24"/>
-        </w:rPr>
-        <w:t xml:space="preserve">, </w:t>
-      </w:r>
-      <w:proofErr w:type="spellStart"/>
-      <w:r>
-        <w:rPr>
-          <w:rFonts w:ascii="Arial" w:hAnsi="Arial" w:cs="Arial"/>
-          <w:sz w:val="24"/>
-          <w:szCs w:val="24"/>
-        </w:rPr>
-        <w:t>Emp_Name</w:t>
-      </w:r>
-      <w:proofErr w:type="spellEnd"/>
-      <w:r>
-        <w:rPr>
-          <w:rFonts w:ascii="Arial" w:hAnsi="Arial" w:cs="Arial"/>
-          <w:sz w:val="24"/>
-          <w:szCs w:val="24"/>
-        </w:rPr>
-        <w:t xml:space="preserve">, </w:t>
-      </w:r>
-      <w:proofErr w:type="spellStart"/>
-      <w:r>
-        <w:rPr>
-          <w:rFonts w:ascii="Arial" w:hAnsi="Arial" w:cs="Arial"/>
-          <w:sz w:val="24"/>
-          <w:szCs w:val="24"/>
-        </w:rPr>
-        <w:t>Emp_Email</w:t>
-      </w:r>
-      <w:proofErr w:type="spellEnd"/>
-      <w:r>
-        <w:rPr>
-          <w:rFonts w:ascii="Arial" w:hAnsi="Arial" w:cs="Arial"/>
-          <w:sz w:val="24"/>
-          <w:szCs w:val="24"/>
-        </w:rPr>
-        <w:t xml:space="preserve">, </w:t>
-      </w:r>
-      <w:proofErr w:type="spellStart"/>
-      <w:r>
-        <w:rPr>
-          <w:rFonts w:ascii="Arial" w:hAnsi="Arial" w:cs="Arial"/>
-          <w:sz w:val="24"/>
-          <w:szCs w:val="24"/>
-        </w:rPr>
-        <w:t>Emp_LanID</w:t>
-      </w:r>
-      <w:proofErr w:type="spellEnd"/>
-      <w:r>
-        <w:rPr>
-          <w:rFonts w:ascii="Arial" w:hAnsi="Arial" w:cs="Arial"/>
-          <w:sz w:val="24"/>
-          <w:szCs w:val="24"/>
-        </w:rPr>
-        <w:t xml:space="preserve">, </w:t>
-      </w:r>
-      <w:proofErr w:type="spellStart"/>
-      <w:r>
-        <w:rPr>
-          <w:rFonts w:ascii="Arial" w:hAnsi="Arial" w:cs="Arial"/>
-          <w:sz w:val="24"/>
-          <w:szCs w:val="24"/>
-        </w:rPr>
-        <w:t>Emp_Site</w:t>
-      </w:r>
-      <w:proofErr w:type="spellEnd"/>
-      <w:r>
-        <w:rPr>
-          <w:rFonts w:ascii="Arial" w:hAnsi="Arial" w:cs="Arial"/>
-          <w:sz w:val="24"/>
-          <w:szCs w:val="24"/>
-        </w:rPr>
-        <w:t xml:space="preserve">, </w:t>
-      </w:r>
-      <w:proofErr w:type="spellStart"/>
-      <w:r>
-        <w:rPr>
-          <w:rFonts w:ascii="Arial" w:hAnsi="Arial" w:cs="Arial"/>
-          <w:sz w:val="24"/>
-          <w:szCs w:val="24"/>
-        </w:rPr>
-        <w:t>Emp_Job_Code</w:t>
-      </w:r>
-      <w:proofErr w:type="spellEnd"/>
-      <w:r>
-        <w:rPr>
-          <w:rFonts w:ascii="Arial" w:hAnsi="Arial" w:cs="Arial"/>
-          <w:sz w:val="24"/>
-          <w:szCs w:val="24"/>
-        </w:rPr>
-        <w:t xml:space="preserve">, </w:t>
-      </w:r>
-      <w:proofErr w:type="spellStart"/>
-      <w:r>
-        <w:rPr>
-          <w:rFonts w:ascii="Arial" w:hAnsi="Arial" w:cs="Arial"/>
-          <w:sz w:val="24"/>
-          <w:szCs w:val="24"/>
-        </w:rPr>
-        <w:t>Emp_Job_Description</w:t>
-      </w:r>
-      <w:proofErr w:type="spellEnd"/>
-      <w:r>
-        <w:rPr>
-          <w:rFonts w:ascii="Arial" w:hAnsi="Arial" w:cs="Arial"/>
-          <w:sz w:val="24"/>
-          <w:szCs w:val="24"/>
-        </w:rPr>
-        <w:t>,</w:t>
-      </w:r>
-    </w:p>
-    <w:p>
-      <w:pPr>
-        <w:widowControl w:val="0"/>
-        <w:autoSpaceDE w:val="0"/>
-        <w:autoSpaceDN w:val="0"/>
-        <w:adjustRightInd w:val="0"/>
-        <w:spacing w:after="0" w:line="240" w:lineRule="auto"/>
-        <w:rPr>
-          <w:rFonts w:ascii="Arial" w:hAnsi="Arial" w:cs="Arial"/>
-          <w:sz w:val="24"/>
-          <w:szCs w:val="24"/>
-        </w:rPr>
-      </w:pPr>
-      <w:r>
-        <w:rPr>
-          <w:rFonts w:ascii="Arial" w:hAnsi="Arial" w:cs="Arial"/>
-          <w:sz w:val="24"/>
-          <w:szCs w:val="24"/>
-        </w:rPr>
-        <w:t xml:space="preserve"> </w:t>
-      </w:r>
-      <w:proofErr w:type="spellStart"/>
-      <w:r>
-        <w:rPr>
-          <w:rFonts w:ascii="Arial" w:hAnsi="Arial" w:cs="Arial"/>
-          <w:sz w:val="24"/>
-          <w:szCs w:val="24"/>
-        </w:rPr>
-        <w:t>Emp_Program</w:t>
-      </w:r>
-      <w:proofErr w:type="spellEnd"/>
-      <w:r>
-        <w:rPr>
-          <w:rFonts w:ascii="Arial" w:hAnsi="Arial" w:cs="Arial"/>
-          <w:sz w:val="24"/>
-          <w:szCs w:val="24"/>
-        </w:rPr>
-        <w:t xml:space="preserve">, </w:t>
-      </w:r>
-      <w:proofErr w:type="spellStart"/>
-      <w:r>
-        <w:rPr>
-          <w:rFonts w:ascii="Arial" w:hAnsi="Arial" w:cs="Arial"/>
-          <w:sz w:val="24"/>
-          <w:szCs w:val="24"/>
-        </w:rPr>
-        <w:t>Sup_ID</w:t>
-      </w:r>
-      <w:proofErr w:type="spellEnd"/>
-      <w:r>
-        <w:rPr>
-          <w:rFonts w:ascii="Arial" w:hAnsi="Arial" w:cs="Arial"/>
-          <w:sz w:val="24"/>
-          <w:szCs w:val="24"/>
-        </w:rPr>
-        <w:t xml:space="preserve">, </w:t>
-      </w:r>
-      <w:proofErr w:type="spellStart"/>
-      <w:r>
-        <w:rPr>
-          <w:rFonts w:ascii="Arial" w:hAnsi="Arial" w:cs="Arial"/>
-          <w:sz w:val="24"/>
-          <w:szCs w:val="24"/>
-        </w:rPr>
-        <w:t>Sup_Name</w:t>
-      </w:r>
-      <w:proofErr w:type="spellEnd"/>
-      <w:r>
-        <w:rPr>
-          <w:rFonts w:ascii="Arial" w:hAnsi="Arial" w:cs="Arial"/>
-          <w:sz w:val="24"/>
-          <w:szCs w:val="24"/>
-        </w:rPr>
-        <w:t xml:space="preserve">, </w:t>
-      </w:r>
-      <w:proofErr w:type="spellStart"/>
-      <w:r>
-        <w:rPr>
-          <w:rFonts w:ascii="Arial" w:hAnsi="Arial" w:cs="Arial"/>
-          <w:sz w:val="24"/>
-          <w:szCs w:val="24"/>
-        </w:rPr>
-        <w:t>Sup_Email</w:t>
-      </w:r>
-      <w:proofErr w:type="spellEnd"/>
-      <w:r>
-        <w:rPr>
-          <w:rFonts w:ascii="Arial" w:hAnsi="Arial" w:cs="Arial"/>
-          <w:sz w:val="24"/>
-          <w:szCs w:val="24"/>
-        </w:rPr>
-        <w:t xml:space="preserve">, </w:t>
-      </w:r>
-      <w:proofErr w:type="spellStart"/>
-      <w:r>
-        <w:rPr>
-          <w:rFonts w:ascii="Arial" w:hAnsi="Arial" w:cs="Arial"/>
-          <w:sz w:val="24"/>
-          <w:szCs w:val="24"/>
-        </w:rPr>
-        <w:t>Sup_LanID</w:t>
-      </w:r>
-      <w:proofErr w:type="spellEnd"/>
-      <w:r>
-        <w:rPr>
-          <w:rFonts w:ascii="Arial" w:hAnsi="Arial" w:cs="Arial"/>
-          <w:sz w:val="24"/>
-          <w:szCs w:val="24"/>
-        </w:rPr>
-        <w:t xml:space="preserve">, </w:t>
-      </w:r>
-      <w:proofErr w:type="spellStart"/>
-      <w:r>
-        <w:rPr>
-          <w:rFonts w:ascii="Arial" w:hAnsi="Arial" w:cs="Arial"/>
-          <w:sz w:val="24"/>
-          <w:szCs w:val="24"/>
-        </w:rPr>
-        <w:t>Sup_Job_Code</w:t>
-      </w:r>
-      <w:proofErr w:type="spellEnd"/>
-      <w:r>
-        <w:rPr>
-          <w:rFonts w:ascii="Arial" w:hAnsi="Arial" w:cs="Arial"/>
-          <w:sz w:val="24"/>
-          <w:szCs w:val="24"/>
-        </w:rPr>
-        <w:t xml:space="preserve">, </w:t>
-      </w:r>
-      <w:proofErr w:type="spellStart"/>
-      <w:r>
-        <w:rPr>
-          <w:rFonts w:ascii="Arial" w:hAnsi="Arial" w:cs="Arial"/>
-          <w:sz w:val="24"/>
-          <w:szCs w:val="24"/>
-        </w:rPr>
-        <w:t>Sup_Job_Description</w:t>
-      </w:r>
-      <w:proofErr w:type="spellEnd"/>
-      <w:r>
-        <w:rPr>
-          <w:rFonts w:ascii="Arial" w:hAnsi="Arial" w:cs="Arial"/>
-          <w:sz w:val="24"/>
-          <w:szCs w:val="24"/>
-        </w:rPr>
-        <w:t>,</w:t>
-      </w:r>
-    </w:p>
-    <w:p>
-      <w:pPr>
-        <w:widowControl w:val="0"/>
-        <w:autoSpaceDE w:val="0"/>
-        <w:autoSpaceDN w:val="0"/>
-        <w:adjustRightInd w:val="0"/>
-        <w:spacing w:after="0" w:line="240" w:lineRule="auto"/>
-        <w:rPr>
-          <w:rFonts w:ascii="Arial" w:hAnsi="Arial" w:cs="Arial"/>
-          <w:sz w:val="24"/>
-          <w:szCs w:val="24"/>
-        </w:rPr>
-      </w:pPr>
-      <w:r>
-        <w:rPr>
-          <w:rFonts w:ascii="Arial" w:hAnsi="Arial" w:cs="Arial"/>
-          <w:sz w:val="24"/>
-          <w:szCs w:val="24"/>
-        </w:rPr>
-        <w:t xml:space="preserve"> </w:t>
-      </w:r>
-      <w:proofErr w:type="spellStart"/>
-      <w:r>
-        <w:rPr>
-          <w:rFonts w:ascii="Arial" w:hAnsi="Arial" w:cs="Arial"/>
-          <w:sz w:val="24"/>
-          <w:szCs w:val="24"/>
-        </w:rPr>
-        <w:t>Mgr_ID</w:t>
-      </w:r>
-      <w:proofErr w:type="spellEnd"/>
-      <w:r>
-        <w:rPr>
-          <w:rFonts w:ascii="Arial" w:hAnsi="Arial" w:cs="Arial"/>
-          <w:sz w:val="24"/>
-          <w:szCs w:val="24"/>
-        </w:rPr>
-        <w:t xml:space="preserve">, </w:t>
-      </w:r>
-      <w:proofErr w:type="spellStart"/>
-      <w:r>
-        <w:rPr>
-          <w:rFonts w:ascii="Arial" w:hAnsi="Arial" w:cs="Arial"/>
-          <w:sz w:val="24"/>
-          <w:szCs w:val="24"/>
-        </w:rPr>
-        <w:t>Mgr_Name</w:t>
-      </w:r>
-      <w:proofErr w:type="spellEnd"/>
-      <w:r>
-        <w:rPr>
-          <w:rFonts w:ascii="Arial" w:hAnsi="Arial" w:cs="Arial"/>
-          <w:sz w:val="24"/>
-          <w:szCs w:val="24"/>
-        </w:rPr>
-        <w:t xml:space="preserve">, </w:t>
-      </w:r>
-      <w:proofErr w:type="spellStart"/>
-      <w:r>
-        <w:rPr>
-          <w:rFonts w:ascii="Arial" w:hAnsi="Arial" w:cs="Arial"/>
-          <w:sz w:val="24"/>
-          <w:szCs w:val="24"/>
-        </w:rPr>
-        <w:t>Mgr_Email</w:t>
-      </w:r>
-      <w:proofErr w:type="spellEnd"/>
-      <w:r>
-        <w:rPr>
-          <w:rFonts w:ascii="Arial" w:hAnsi="Arial" w:cs="Arial"/>
-          <w:sz w:val="24"/>
-          <w:szCs w:val="24"/>
-        </w:rPr>
-        <w:t xml:space="preserve">, </w:t>
-      </w:r>
-      <w:proofErr w:type="spellStart"/>
-      <w:r>
-        <w:rPr>
-          <w:rFonts w:ascii="Arial" w:hAnsi="Arial" w:cs="Arial"/>
-          <w:sz w:val="24"/>
-          <w:szCs w:val="24"/>
-        </w:rPr>
-        <w:t>Mgr_LanID</w:t>
-      </w:r>
-      <w:proofErr w:type="spellEnd"/>
-      <w:r>
-        <w:rPr>
-          <w:rFonts w:ascii="Arial" w:hAnsi="Arial" w:cs="Arial"/>
-          <w:sz w:val="24"/>
-          <w:szCs w:val="24"/>
-        </w:rPr>
-        <w:t xml:space="preserve">, </w:t>
-      </w:r>
-      <w:proofErr w:type="spellStart"/>
-      <w:r>
-        <w:rPr>
-          <w:rFonts w:ascii="Arial" w:hAnsi="Arial" w:cs="Arial"/>
-          <w:sz w:val="24"/>
-          <w:szCs w:val="24"/>
-        </w:rPr>
-        <w:t>Mgr_Job_Code</w:t>
-      </w:r>
-      <w:proofErr w:type="spellEnd"/>
-      <w:r>
-        <w:rPr>
-          <w:rFonts w:ascii="Arial" w:hAnsi="Arial" w:cs="Arial"/>
-          <w:sz w:val="24"/>
-          <w:szCs w:val="24"/>
-        </w:rPr>
-        <w:t xml:space="preserve">, </w:t>
-      </w:r>
-      <w:proofErr w:type="spellStart"/>
-      <w:r>
-        <w:rPr>
-          <w:rFonts w:ascii="Arial" w:hAnsi="Arial" w:cs="Arial"/>
-          <w:sz w:val="24"/>
-          <w:szCs w:val="24"/>
-        </w:rPr>
-        <w:t>Mgr_Job_Description</w:t>
-      </w:r>
-      <w:proofErr w:type="spellEnd"/>
-      <w:r>
-        <w:rPr>
-          <w:rFonts w:ascii="Arial" w:hAnsi="Arial" w:cs="Arial"/>
-          <w:sz w:val="24"/>
-          <w:szCs w:val="24"/>
-        </w:rPr>
-        <w:t xml:space="preserve">, </w:t>
-      </w:r>
-      <w:proofErr w:type="spellStart"/>
-      <w:r>
-        <w:rPr>
-          <w:rFonts w:ascii="Arial" w:hAnsi="Arial" w:cs="Arial"/>
-          <w:sz w:val="24"/>
-          <w:szCs w:val="24"/>
-        </w:rPr>
-        <w:t>Start_Date</w:t>
-      </w:r>
-      <w:proofErr w:type="spellEnd"/>
-      <w:r>
-        <w:rPr>
-          <w:rFonts w:ascii="Arial" w:hAnsi="Arial" w:cs="Arial"/>
-          <w:sz w:val="24"/>
-          <w:szCs w:val="24"/>
-        </w:rPr>
-        <w:t xml:space="preserve">, </w:t>
-      </w:r>
-      <w:proofErr w:type="spellStart"/>
-      <w:r>
-        <w:rPr>
-          <w:rFonts w:ascii="Arial" w:hAnsi="Arial" w:cs="Arial"/>
-          <w:sz w:val="24"/>
-          <w:szCs w:val="24"/>
-        </w:rPr>
-        <w:t>End_Date</w:t>
-      </w:r>
-      <w:proofErr w:type="spellEnd"/>
-      <w:r>
-        <w:rPr>
-          <w:rFonts w:ascii="Arial" w:hAnsi="Arial" w:cs="Arial"/>
-          <w:sz w:val="24"/>
-          <w:szCs w:val="24"/>
-        </w:rPr>
-        <w:t>, Active</w:t>
-      </w:r>
-    </w:p>
-    <w:p>
-      <w:pPr>
-        <w:widowControl w:val="0"/>
-        <w:autoSpaceDE w:val="0"/>
-        <w:autoSpaceDN w:val="0"/>
-        <w:adjustRightInd w:val="0"/>
-        <w:spacing w:after="0" w:line="240" w:lineRule="auto"/>
-        <w:rPr>
-          <w:rFonts w:ascii="Arial" w:hAnsi="Arial" w:cs="Arial"/>
-          <w:sz w:val="24"/>
-          <w:szCs w:val="24"/>
-        </w:rPr>
-      </w:pPr>
-      <w:r>
-        <w:rPr>
-          <w:rFonts w:ascii="Arial" w:hAnsi="Arial" w:cs="Arial"/>
-          <w:sz w:val="24"/>
-          <w:szCs w:val="24"/>
-        </w:rPr>
-        <w:t xml:space="preserve"> </w:t>
-      </w:r>
-      <w:proofErr w:type="gramStart"/>
-      <w:r>
-        <w:rPr>
-          <w:rFonts w:ascii="Arial" w:hAnsi="Arial" w:cs="Arial"/>
-          <w:sz w:val="24"/>
-          <w:szCs w:val="24"/>
-        </w:rPr>
-        <w:t xml:space="preserve">FROM  </w:t>
-      </w:r>
-      <w:proofErr w:type="spellStart"/>
-      <w:r>
-        <w:rPr>
-          <w:rFonts w:ascii="Arial" w:hAnsi="Arial" w:cs="Arial"/>
-          <w:sz w:val="24"/>
-          <w:szCs w:val="24"/>
-        </w:rPr>
-        <w:t>EC.Employee</w:t>
-      </w:r>
-      <w:proofErr w:type="gramEnd"/>
-      <w:r>
-        <w:rPr>
-          <w:rFonts w:ascii="Arial" w:hAnsi="Arial" w:cs="Arial"/>
-          <w:sz w:val="24"/>
-          <w:szCs w:val="24"/>
-        </w:rPr>
-        <w:t>_Hierarchy</w:t>
-      </w:r>
-      <w:proofErr w:type="spellEnd"/>
-      <w:r>
-        <w:rPr>
-          <w:rFonts w:ascii="Arial" w:hAnsi="Arial" w:cs="Arial"/>
-          <w:sz w:val="24"/>
-          <w:szCs w:val="24"/>
-        </w:rPr>
-        <w:t xml:space="preserve"> </w:t>
-      </w:r>
-    </w:p>
-    <w:p>
-      <w:pPr>
-        <w:widowControl w:val="0"/>
-        <w:autoSpaceDE w:val="0"/>
-        <w:autoSpaceDN w:val="0"/>
-        <w:adjustRightInd w:val="0"/>
-        <w:spacing w:after="0" w:line="240" w:lineRule="auto"/>
-        <w:rPr>
-          <w:rFonts w:ascii="Arial" w:hAnsi="Arial" w:cs="Arial"/>
-          <w:sz w:val="24"/>
-          <w:szCs w:val="24"/>
-        </w:rPr>
-      </w:pPr>
-      <w:r>
-        <w:rPr>
-          <w:rFonts w:ascii="Arial" w:hAnsi="Arial" w:cs="Arial"/>
-          <w:sz w:val="24"/>
-          <w:szCs w:val="24"/>
-        </w:rPr>
-        <w:t xml:space="preserve">WHERE </w:t>
-      </w:r>
-      <w:proofErr w:type="spellStart"/>
-      <w:r>
-        <w:rPr>
-          <w:rFonts w:ascii="Arial" w:hAnsi="Arial" w:cs="Arial"/>
-          <w:sz w:val="24"/>
-          <w:szCs w:val="24"/>
-        </w:rPr>
-        <w:t>Emp_Job_Code</w:t>
-      </w:r>
-      <w:proofErr w:type="spellEnd"/>
-      <w:r>
-        <w:rPr>
-          <w:rFonts w:ascii="Arial" w:hAnsi="Arial" w:cs="Arial"/>
-          <w:sz w:val="24"/>
-          <w:szCs w:val="24"/>
-        </w:rPr>
-        <w:t xml:space="preserve"> IN ('WACS01', 'WACS02', 'WACS03')</w:t>
-      </w:r>
-    </w:p>
-    <w:p>
-      <w:pPr>
-        <w:widowControl w:val="0"/>
-        <w:autoSpaceDE w:val="0"/>
-        <w:autoSpaceDN w:val="0"/>
-        <w:adjustRightInd w:val="0"/>
-        <w:spacing w:after="0" w:line="240" w:lineRule="auto"/>
-        <w:rPr>
-          <w:rFonts w:ascii="Arial" w:hAnsi="Arial" w:cs="Arial"/>
-          <w:sz w:val="24"/>
-          <w:szCs w:val="24"/>
-        </w:rPr>
-      </w:pPr>
-      <w:r>
-        <w:rPr>
-          <w:rFonts w:ascii="Arial" w:hAnsi="Arial" w:cs="Arial"/>
-          <w:sz w:val="24"/>
-          <w:szCs w:val="24"/>
-        </w:rPr>
-        <w:t xml:space="preserve"> AND Active NOT IN ('T','D','P','L') and </w:t>
-      </w:r>
-      <w:proofErr w:type="spellStart"/>
-      <w:r>
-        <w:rPr>
-          <w:rFonts w:ascii="Arial" w:hAnsi="Arial" w:cs="Arial"/>
-          <w:sz w:val="24"/>
-          <w:szCs w:val="24"/>
-        </w:rPr>
-        <w:t>Emp_LanID</w:t>
-      </w:r>
-      <w:proofErr w:type="spellEnd"/>
-      <w:r>
-        <w:rPr>
-          <w:rFonts w:ascii="Arial" w:hAnsi="Arial" w:cs="Arial"/>
-          <w:sz w:val="24"/>
-          <w:szCs w:val="24"/>
-        </w:rPr>
-        <w:t xml:space="preserve"> &lt;&gt; 'Unknown'</w:t>
+        <w:t>SELECT Emp_ID, Emp_Name, Emp_Email, Emp_LanID, Emp_Site, Emp_Job_Code, Emp_Job_Description,</w:t>
+      </w:r>
+    </w:p>
+    <w:p>
+      <w:pPr>
+        <w:widowControl w:val="0"/>
+        <w:autoSpaceDE w:val="0"/>
+        <w:autoSpaceDN w:val="0"/>
+        <w:adjustRightInd w:val="0"/>
+        <w:spacing w:after="0" w:line="240" w:lineRule="auto"/>
+        <w:rPr>
+          <w:rFonts w:ascii="Arial" w:hAnsi="Arial" w:cs="Arial"/>
+          <w:sz w:val="24"/>
+          <w:szCs w:val="24"/>
+        </w:rPr>
+      </w:pPr>
+      <w:r>
+        <w:rPr>
+          <w:rFonts w:ascii="Arial" w:hAnsi="Arial" w:cs="Arial"/>
+          <w:sz w:val="24"/>
+          <w:szCs w:val="24"/>
+        </w:rPr>
+        <w:t xml:space="preserve"> Emp_Program, Sup_ID, Sup_Name, Sup_Email, Sup_LanID, Sup_Job_Code, Sup_Job_Description,</w:t>
+      </w:r>
+    </w:p>
+    <w:p>
+      <w:pPr>
+        <w:widowControl w:val="0"/>
+        <w:autoSpaceDE w:val="0"/>
+        <w:autoSpaceDN w:val="0"/>
+        <w:adjustRightInd w:val="0"/>
+        <w:spacing w:after="0" w:line="240" w:lineRule="auto"/>
+        <w:rPr>
+          <w:rFonts w:ascii="Arial" w:hAnsi="Arial" w:cs="Arial"/>
+          <w:sz w:val="24"/>
+          <w:szCs w:val="24"/>
+        </w:rPr>
+      </w:pPr>
+      <w:r>
+        <w:rPr>
+          <w:rFonts w:ascii="Arial" w:hAnsi="Arial" w:cs="Arial"/>
+          <w:sz w:val="24"/>
+          <w:szCs w:val="24"/>
+        </w:rPr>
+        <w:t xml:space="preserve"> Mgr_ID, Mgr_Name, Mgr_Email, Mgr_LanID, Mgr_Job_Code, Mgr_Job_Description, Start_Date, End_Date, Active</w:t>
+      </w:r>
+    </w:p>
+    <w:p>
+      <w:pPr>
+        <w:widowControl w:val="0"/>
+        <w:autoSpaceDE w:val="0"/>
+        <w:autoSpaceDN w:val="0"/>
+        <w:adjustRightInd w:val="0"/>
+        <w:spacing w:after="0" w:line="240" w:lineRule="auto"/>
+        <w:rPr>
+          <w:rFonts w:ascii="Arial" w:hAnsi="Arial" w:cs="Arial"/>
+          <w:sz w:val="24"/>
+          <w:szCs w:val="24"/>
+        </w:rPr>
+      </w:pPr>
+      <w:r>
+        <w:rPr>
+          <w:rFonts w:ascii="Arial" w:hAnsi="Arial" w:cs="Arial"/>
+          <w:sz w:val="24"/>
+          <w:szCs w:val="24"/>
+        </w:rPr>
+        <w:t xml:space="preserve"> FROM  EC.Employee_Hierarchy </w:t>
+      </w:r>
+    </w:p>
+    <w:p>
+      <w:pPr>
+        <w:widowControl w:val="0"/>
+        <w:autoSpaceDE w:val="0"/>
+        <w:autoSpaceDN w:val="0"/>
+        <w:adjustRightInd w:val="0"/>
+        <w:spacing w:after="0" w:line="240" w:lineRule="auto"/>
+        <w:rPr>
+          <w:rFonts w:ascii="Arial" w:hAnsi="Arial" w:cs="Arial"/>
+          <w:sz w:val="24"/>
+          <w:szCs w:val="24"/>
+        </w:rPr>
+      </w:pPr>
+      <w:r>
+        <w:rPr>
+          <w:rFonts w:ascii="Arial" w:hAnsi="Arial" w:cs="Arial"/>
+          <w:sz w:val="24"/>
+          <w:szCs w:val="24"/>
+        </w:rPr>
+        <w:t>WHERE Emp_Job_Code IN ('WACS01', 'WACS02', 'WACS03')</w:t>
+      </w:r>
+    </w:p>
+    <w:p>
+      <w:pPr>
+        <w:widowControl w:val="0"/>
+        <w:autoSpaceDE w:val="0"/>
+        <w:autoSpaceDN w:val="0"/>
+        <w:adjustRightInd w:val="0"/>
+        <w:spacing w:after="0" w:line="240" w:lineRule="auto"/>
+        <w:rPr>
+          <w:rFonts w:ascii="Arial" w:hAnsi="Arial" w:cs="Arial"/>
+          <w:sz w:val="24"/>
+          <w:szCs w:val="24"/>
+        </w:rPr>
+      </w:pPr>
+      <w:r>
+        <w:rPr>
+          <w:rFonts w:ascii="Arial" w:hAnsi="Arial" w:cs="Arial"/>
+          <w:sz w:val="24"/>
+          <w:szCs w:val="24"/>
+        </w:rPr>
+        <w:t xml:space="preserve"> AND Active NOT IN ('T','D','P','L') and Emp_LanID &lt;&gt; 'Unknown'</w:t>
       </w:r>
       <w:r>
         <w:rPr>
@@ -12273,15 +11398,7 @@
         <w:ind w:left="720"/>
       </w:pPr>
       <w:r>
-        <w:t xml:space="preserve">Derived Column </w:t>
-      </w:r>
-      <w:proofErr w:type="gramStart"/>
-      <w:r>
-        <w:t>–  To</w:t>
-      </w:r>
-      <w:proofErr w:type="gramEnd"/>
-      <w:r>
-        <w:t xml:space="preserve"> get Reject Reason and Reject Date</w:t>
+        <w:t>Derived Column –  To get Reject Reason and Reject Date</w:t>
       </w:r>
     </w:p>
     <w:p>
@@ -12377,20 +11494,10 @@
         <w:ind w:left="720"/>
       </w:pPr>
       <w:r>
-        <w:t xml:space="preserve"> </w:t>
-      </w:r>
-      <w:proofErr w:type="spellStart"/>
-      <w:proofErr w:type="gramStart"/>
-      <w:r>
-        <w:t>ole</w:t>
-      </w:r>
-      <w:r>
-        <w:t>db</w:t>
-      </w:r>
-      <w:proofErr w:type="spellEnd"/>
-      <w:proofErr w:type="gramEnd"/>
-      <w:r>
-        <w:t xml:space="preserve"> destination – Write rejected records to </w:t>
+        <w:t xml:space="preserve"> ole</w:t>
+      </w:r>
+      <w:r>
+        <w:t xml:space="preserve">db destination – Write rejected records to </w:t>
       </w:r>
       <w:r>
         <w:t>SDR</w:t>
@@ -12614,172 +11721,85 @@
         <w:spacing w:after="0" w:line="240" w:lineRule="auto"/>
       </w:pPr>
       <w:r>
-        <w:t>DELETE FROM [EC]</w:t>
-      </w:r>
-      <w:proofErr w:type="gramStart"/>
-      <w:r>
-        <w:t>.[</w:t>
-      </w:r>
-      <w:proofErr w:type="spellStart"/>
-      <w:proofErr w:type="gramEnd"/>
-      <w:r>
-        <w:t>SDR_Coaching_Stage</w:t>
-      </w:r>
-      <w:proofErr w:type="spellEnd"/>
-      <w:r>
-        <w:t>]</w:t>
-      </w:r>
-    </w:p>
-    <w:p>
-      <w:pPr>
-        <w:widowControl w:val="0"/>
-        <w:autoSpaceDE w:val="0"/>
-        <w:autoSpaceDN w:val="0"/>
-        <w:adjustRightInd w:val="0"/>
-        <w:spacing w:after="0" w:line="240" w:lineRule="auto"/>
-      </w:pPr>
-      <w:r>
-        <w:t xml:space="preserve">WHERE [CSR_EMPID] IS NULL OR [CSR_EMPID] ='' </w:t>
-      </w:r>
-      <w:proofErr w:type="gramStart"/>
-      <w:r>
-        <w:t>OR  [</w:t>
-      </w:r>
-      <w:proofErr w:type="gramEnd"/>
-      <w:r>
-        <w:t>CSR_LANID] = 'Unknown'</w:t>
-      </w:r>
-    </w:p>
-    <w:p>
-      <w:pPr>
-        <w:widowControl w:val="0"/>
-        <w:autoSpaceDE w:val="0"/>
-        <w:autoSpaceDN w:val="0"/>
-        <w:adjustRightInd w:val="0"/>
-        <w:spacing w:after="0" w:line="240" w:lineRule="auto"/>
-      </w:pPr>
-    </w:p>
-    <w:p>
-      <w:pPr>
-        <w:widowControl w:val="0"/>
-        <w:autoSpaceDE w:val="0"/>
-        <w:autoSpaceDN w:val="0"/>
-        <w:adjustRightInd w:val="0"/>
-        <w:spacing w:after="0" w:line="240" w:lineRule="auto"/>
-      </w:pPr>
-    </w:p>
-    <w:p>
-      <w:pPr>
-        <w:widowControl w:val="0"/>
-        <w:autoSpaceDE w:val="0"/>
-        <w:autoSpaceDN w:val="0"/>
-        <w:adjustRightInd w:val="0"/>
-        <w:spacing w:after="0" w:line="240" w:lineRule="auto"/>
-      </w:pPr>
-      <w:r>
-        <w:t xml:space="preserve">DELETE </w:t>
-      </w:r>
-      <w:proofErr w:type="spellStart"/>
-      <w:r>
-        <w:t>os</w:t>
-      </w:r>
-      <w:proofErr w:type="spellEnd"/>
-      <w:r>
-        <w:t xml:space="preserve"> FROM </w:t>
-      </w:r>
-    </w:p>
-    <w:p>
-      <w:pPr>
-        <w:widowControl w:val="0"/>
-        <w:autoSpaceDE w:val="0"/>
-        <w:autoSpaceDN w:val="0"/>
-        <w:adjustRightInd w:val="0"/>
-        <w:spacing w:after="0" w:line="240" w:lineRule="auto"/>
-      </w:pPr>
-      <w:r>
-        <w:t xml:space="preserve"> [EC]</w:t>
-      </w:r>
-      <w:proofErr w:type="gramStart"/>
-      <w:r>
-        <w:t>.[</w:t>
-      </w:r>
-      <w:proofErr w:type="spellStart"/>
-      <w:proofErr w:type="gramEnd"/>
-      <w:r>
-        <w:t>SDR_Coaching_Stage</w:t>
-      </w:r>
-      <w:proofErr w:type="spellEnd"/>
-      <w:r>
-        <w:t xml:space="preserve">] </w:t>
-      </w:r>
-      <w:proofErr w:type="spellStart"/>
-      <w:r>
-        <w:t>os</w:t>
-      </w:r>
-      <w:proofErr w:type="spellEnd"/>
-      <w:r>
-        <w:t xml:space="preserve"> JOIN  [EC].[</w:t>
-      </w:r>
-      <w:proofErr w:type="spellStart"/>
-      <w:r>
-        <w:t>Employee_Hierarchy</w:t>
-      </w:r>
-      <w:proofErr w:type="spellEnd"/>
-      <w:r>
-        <w:t>] eh</w:t>
-      </w:r>
-    </w:p>
-    <w:p>
-      <w:pPr>
-        <w:widowControl w:val="0"/>
-        <w:autoSpaceDE w:val="0"/>
-        <w:autoSpaceDN w:val="0"/>
-        <w:adjustRightInd w:val="0"/>
-        <w:spacing w:after="0" w:line="240" w:lineRule="auto"/>
-      </w:pPr>
-      <w:r>
-        <w:t xml:space="preserve">  ON </w:t>
-      </w:r>
-      <w:proofErr w:type="spellStart"/>
-      <w:r>
-        <w:t>os.CSR_EMPID</w:t>
-      </w:r>
-      <w:proofErr w:type="spellEnd"/>
-      <w:r>
-        <w:t xml:space="preserve"> = </w:t>
-      </w:r>
-      <w:proofErr w:type="spellStart"/>
-      <w:r>
-        <w:t>eh.Emp_ID</w:t>
-      </w:r>
-      <w:proofErr w:type="spellEnd"/>
-    </w:p>
-    <w:p>
-      <w:pPr>
-        <w:widowControl w:val="0"/>
-        <w:autoSpaceDE w:val="0"/>
-        <w:autoSpaceDN w:val="0"/>
-        <w:adjustRightInd w:val="0"/>
-        <w:spacing w:after="0" w:line="240" w:lineRule="auto"/>
-      </w:pPr>
-      <w:r>
-        <w:t xml:space="preserve">  WHERE </w:t>
-      </w:r>
-      <w:proofErr w:type="spellStart"/>
-      <w:r>
-        <w:t>eh.Emp_Job_Code</w:t>
-      </w:r>
-      <w:proofErr w:type="spellEnd"/>
-      <w:r>
-        <w:t xml:space="preserve"> </w:t>
-      </w:r>
-      <w:proofErr w:type="gramStart"/>
-      <w:r>
-        <w:t>not  in</w:t>
-      </w:r>
-      <w:proofErr w:type="gramEnd"/>
-      <w:r>
-        <w:t xml:space="preserve"> ('WACS01','WACS02','WACS03')</w:t>
+        <w:t>DELETE FROM [EC].[SDR_Coaching_Stage]</w:t>
+      </w:r>
+    </w:p>
+    <w:p>
+      <w:pPr>
+        <w:widowControl w:val="0"/>
+        <w:autoSpaceDE w:val="0"/>
+        <w:autoSpaceDN w:val="0"/>
+        <w:adjustRightInd w:val="0"/>
+        <w:spacing w:after="0" w:line="240" w:lineRule="auto"/>
+      </w:pPr>
+      <w:r>
+        <w:t>WHERE [CSR_EMPID] IS NULL OR [CSR_EMPID] ='' OR  [CSR_LANID] = 'Unknown'</w:t>
+      </w:r>
+    </w:p>
+    <w:p>
+      <w:pPr>
+        <w:widowControl w:val="0"/>
+        <w:autoSpaceDE w:val="0"/>
+        <w:autoSpaceDN w:val="0"/>
+        <w:adjustRightInd w:val="0"/>
+        <w:spacing w:after="0" w:line="240" w:lineRule="auto"/>
+      </w:pPr>
+    </w:p>
+    <w:p>
+      <w:pPr>
+        <w:widowControl w:val="0"/>
+        <w:autoSpaceDE w:val="0"/>
+        <w:autoSpaceDN w:val="0"/>
+        <w:adjustRightInd w:val="0"/>
+        <w:spacing w:after="0" w:line="240" w:lineRule="auto"/>
+      </w:pPr>
+    </w:p>
+    <w:p>
+      <w:pPr>
+        <w:widowControl w:val="0"/>
+        <w:autoSpaceDE w:val="0"/>
+        <w:autoSpaceDN w:val="0"/>
+        <w:adjustRightInd w:val="0"/>
+        <w:spacing w:after="0" w:line="240" w:lineRule="auto"/>
+      </w:pPr>
+      <w:r>
+        <w:t xml:space="preserve">DELETE os FROM </w:t>
+      </w:r>
+    </w:p>
+    <w:p>
+      <w:pPr>
+        <w:widowControl w:val="0"/>
+        <w:autoSpaceDE w:val="0"/>
+        <w:autoSpaceDN w:val="0"/>
+        <w:adjustRightInd w:val="0"/>
+        <w:spacing w:after="0" w:line="240" w:lineRule="auto"/>
+      </w:pPr>
+      <w:r>
+        <w:t xml:space="preserve"> [EC].[SDR_Coaching_Stage] os JOIN  [EC].[Employee_Hierarchy] eh</w:t>
+      </w:r>
+    </w:p>
+    <w:p>
+      <w:pPr>
+        <w:widowControl w:val="0"/>
+        <w:autoSpaceDE w:val="0"/>
+        <w:autoSpaceDN w:val="0"/>
+        <w:adjustRightInd w:val="0"/>
+        <w:spacing w:after="0" w:line="240" w:lineRule="auto"/>
+      </w:pPr>
+      <w:r>
+        <w:t xml:space="preserve">  ON os.CSR_EMPID = eh.Emp_ID</w:t>
+      </w:r>
+    </w:p>
+    <w:p>
+      <w:pPr>
+        <w:widowControl w:val="0"/>
+        <w:autoSpaceDE w:val="0"/>
+        <w:autoSpaceDN w:val="0"/>
+        <w:adjustRightInd w:val="0"/>
+        <w:spacing w:after="0" w:line="240" w:lineRule="auto"/>
+      </w:pPr>
+      <w:r>
+        <w:t xml:space="preserve">  WHERE eh.Emp_Job_Code not  in ('WACS01','WACS02','WACS03')</w:t>
       </w:r>
     </w:p>
     <w:p>
@@ -12820,15 +11840,7 @@
         </w:numPr>
       </w:pPr>
       <w:r>
-        <w:t xml:space="preserve">SQL Task: Load </w:t>
-      </w:r>
-      <w:proofErr w:type="spellStart"/>
-      <w:r>
-        <w:t>Coaching_Log</w:t>
-      </w:r>
-      <w:proofErr w:type="spellEnd"/>
-      <w:r>
-        <w:t xml:space="preserve"> table</w:t>
+        <w:t>SQL Task: Load Coaching_Log table</w:t>
       </w:r>
     </w:p>
     <w:p>
@@ -12923,21 +11935,11 @@
         <w:ind w:left="720"/>
       </w:pPr>
       <w:r>
-        <w:t>Executes Exec [EC]</w:t>
-      </w:r>
-      <w:proofErr w:type="gramStart"/>
-      <w:r>
-        <w:t>.[</w:t>
-      </w:r>
-      <w:proofErr w:type="spellStart"/>
-      <w:proofErr w:type="gramEnd"/>
-      <w:r>
-        <w:t>sp_InsertInto_Coaching_Log_</w:t>
+        <w:t>Executes Exec [EC].[sp_InsertInto_Coaching_Log_</w:t>
       </w:r>
       <w:r>
         <w:t>SDR</w:t>
       </w:r>
-      <w:proofErr w:type="spellEnd"/>
       <w:r>
         <w:t>]</w:t>
       </w:r>
@@ -13074,13 +12076,8 @@
           <w:numId w:val="13"/>
         </w:numPr>
       </w:pPr>
-      <w:proofErr w:type="spellStart"/>
-      <w:r>
-        <w:t>SQl</w:t>
-      </w:r>
-      <w:proofErr w:type="spellEnd"/>
-      <w:r>
-        <w:t xml:space="preserve"> Task: Load </w:t>
+      <w:r>
+        <w:t xml:space="preserve">SQl Task: Load </w:t>
       </w:r>
       <w:r>
         <w:t>SDR</w:t>
@@ -13181,428 +12178,211 @@
         <w:spacing w:after="0" w:line="240" w:lineRule="auto"/>
       </w:pPr>
       <w:r>
-        <w:t xml:space="preserve">INSERT </w:t>
-      </w:r>
-      <w:proofErr w:type="gramStart"/>
-      <w:r>
-        <w:t>INTO[</w:t>
-      </w:r>
-      <w:proofErr w:type="gramEnd"/>
-      <w:r>
-        <w:t>EC].[</w:t>
-      </w:r>
-      <w:proofErr w:type="spellStart"/>
-      <w:r>
-        <w:t>SDR_Coaching_Fact</w:t>
-      </w:r>
-      <w:proofErr w:type="spellEnd"/>
-      <w:r>
-        <w:t>]</w:t>
-      </w:r>
-    </w:p>
-    <w:p>
-      <w:pPr>
-        <w:widowControl w:val="0"/>
-        <w:autoSpaceDE w:val="0"/>
-        <w:autoSpaceDN w:val="0"/>
-        <w:adjustRightInd w:val="0"/>
-        <w:spacing w:after="0" w:line="240" w:lineRule="auto"/>
-      </w:pPr>
-      <w:r>
-        <w:t xml:space="preserve">           ([</w:t>
-      </w:r>
-      <w:proofErr w:type="spellStart"/>
-      <w:r>
-        <w:t>Report_ID</w:t>
-      </w:r>
-      <w:proofErr w:type="spellEnd"/>
-      <w:r>
-        <w:t>]</w:t>
-      </w:r>
-    </w:p>
-    <w:p>
-      <w:pPr>
-        <w:widowControl w:val="0"/>
-        <w:autoSpaceDE w:val="0"/>
-        <w:autoSpaceDN w:val="0"/>
-        <w:adjustRightInd w:val="0"/>
-        <w:spacing w:after="0" w:line="240" w:lineRule="auto"/>
-      </w:pPr>
-      <w:r>
-        <w:t xml:space="preserve">           </w:t>
-      </w:r>
-      <w:proofErr w:type="gramStart"/>
-      <w:r>
-        <w:t>,[</w:t>
-      </w:r>
-      <w:proofErr w:type="spellStart"/>
-      <w:proofErr w:type="gramEnd"/>
-      <w:r>
-        <w:t>Report_Code</w:t>
-      </w:r>
-      <w:proofErr w:type="spellEnd"/>
-      <w:r>
-        <w:t>]</w:t>
-      </w:r>
-    </w:p>
-    <w:p>
-      <w:pPr>
-        <w:widowControl w:val="0"/>
-        <w:autoSpaceDE w:val="0"/>
-        <w:autoSpaceDN w:val="0"/>
-        <w:adjustRightInd w:val="0"/>
-        <w:spacing w:after="0" w:line="240" w:lineRule="auto"/>
-      </w:pPr>
-      <w:r>
-        <w:t xml:space="preserve">           </w:t>
-      </w:r>
-      <w:proofErr w:type="gramStart"/>
-      <w:r>
-        <w:t>,[</w:t>
-      </w:r>
-      <w:proofErr w:type="spellStart"/>
-      <w:proofErr w:type="gramEnd"/>
-      <w:r>
-        <w:t>Form_Type</w:t>
-      </w:r>
-      <w:proofErr w:type="spellEnd"/>
-      <w:r>
-        <w:t>]</w:t>
-      </w:r>
-    </w:p>
-    <w:p>
-      <w:pPr>
-        <w:widowControl w:val="0"/>
-        <w:autoSpaceDE w:val="0"/>
-        <w:autoSpaceDN w:val="0"/>
-        <w:adjustRightInd w:val="0"/>
-        <w:spacing w:after="0" w:line="240" w:lineRule="auto"/>
-      </w:pPr>
-      <w:r>
-        <w:t xml:space="preserve">           </w:t>
-      </w:r>
-      <w:proofErr w:type="gramStart"/>
-      <w:r>
-        <w:t>,[</w:t>
-      </w:r>
-      <w:proofErr w:type="gramEnd"/>
-      <w:r>
-        <w:t>Source]</w:t>
-      </w:r>
-    </w:p>
-    <w:p>
-      <w:pPr>
-        <w:widowControl w:val="0"/>
-        <w:autoSpaceDE w:val="0"/>
-        <w:autoSpaceDN w:val="0"/>
-        <w:adjustRightInd w:val="0"/>
-        <w:spacing w:after="0" w:line="240" w:lineRule="auto"/>
-      </w:pPr>
-      <w:r>
-        <w:t xml:space="preserve">           </w:t>
-      </w:r>
-      <w:proofErr w:type="gramStart"/>
-      <w:r>
-        <w:t>,[</w:t>
-      </w:r>
-      <w:proofErr w:type="spellStart"/>
-      <w:proofErr w:type="gramEnd"/>
-      <w:r>
-        <w:t>Form_Status</w:t>
-      </w:r>
-      <w:proofErr w:type="spellEnd"/>
-      <w:r>
-        <w:t>]</w:t>
-      </w:r>
-    </w:p>
-    <w:p>
-      <w:pPr>
-        <w:widowControl w:val="0"/>
-        <w:autoSpaceDE w:val="0"/>
-        <w:autoSpaceDN w:val="0"/>
-        <w:adjustRightInd w:val="0"/>
-        <w:spacing w:after="0" w:line="240" w:lineRule="auto"/>
-      </w:pPr>
-      <w:r>
-        <w:t xml:space="preserve">           </w:t>
-      </w:r>
-      <w:proofErr w:type="gramStart"/>
-      <w:r>
-        <w:t>,[</w:t>
-      </w:r>
-      <w:proofErr w:type="spellStart"/>
-      <w:proofErr w:type="gramEnd"/>
-      <w:r>
-        <w:t>Event_Date</w:t>
-      </w:r>
-      <w:proofErr w:type="spellEnd"/>
-      <w:r>
-        <w:t>]</w:t>
-      </w:r>
-    </w:p>
-    <w:p>
-      <w:pPr>
-        <w:widowControl w:val="0"/>
-        <w:autoSpaceDE w:val="0"/>
-        <w:autoSpaceDN w:val="0"/>
-        <w:adjustRightInd w:val="0"/>
-        <w:spacing w:after="0" w:line="240" w:lineRule="auto"/>
-      </w:pPr>
-      <w:r>
-        <w:t xml:space="preserve">           </w:t>
-      </w:r>
-      <w:proofErr w:type="gramStart"/>
-      <w:r>
-        <w:t>,[</w:t>
-      </w:r>
-      <w:proofErr w:type="spellStart"/>
-      <w:proofErr w:type="gramEnd"/>
-      <w:r>
-        <w:t>Submitted_Date</w:t>
-      </w:r>
-      <w:proofErr w:type="spellEnd"/>
-      <w:r>
-        <w:t>]</w:t>
-      </w:r>
-    </w:p>
-    <w:p>
-      <w:pPr>
-        <w:widowControl w:val="0"/>
-        <w:autoSpaceDE w:val="0"/>
-        <w:autoSpaceDN w:val="0"/>
-        <w:adjustRightInd w:val="0"/>
-        <w:spacing w:after="0" w:line="240" w:lineRule="auto"/>
-      </w:pPr>
-      <w:r>
-        <w:t xml:space="preserve">           </w:t>
-      </w:r>
-      <w:proofErr w:type="gramStart"/>
-      <w:r>
-        <w:t>,[</w:t>
-      </w:r>
-      <w:proofErr w:type="spellStart"/>
-      <w:proofErr w:type="gramEnd"/>
-      <w:r>
-        <w:t>Start_Date</w:t>
-      </w:r>
-      <w:proofErr w:type="spellEnd"/>
-      <w:r>
-        <w:t>]</w:t>
-      </w:r>
-    </w:p>
-    <w:p>
-      <w:pPr>
-        <w:widowControl w:val="0"/>
-        <w:autoSpaceDE w:val="0"/>
-        <w:autoSpaceDN w:val="0"/>
-        <w:adjustRightInd w:val="0"/>
-        <w:spacing w:after="0" w:line="240" w:lineRule="auto"/>
-      </w:pPr>
-      <w:r>
-        <w:t xml:space="preserve">           </w:t>
-      </w:r>
-      <w:proofErr w:type="gramStart"/>
-      <w:r>
-        <w:t>,[</w:t>
-      </w:r>
-      <w:proofErr w:type="spellStart"/>
-      <w:proofErr w:type="gramEnd"/>
-      <w:r>
-        <w:t>Submitter_LANID</w:t>
-      </w:r>
-      <w:proofErr w:type="spellEnd"/>
-      <w:r>
-        <w:t>]</w:t>
-      </w:r>
-    </w:p>
-    <w:p>
-      <w:pPr>
-        <w:widowControl w:val="0"/>
-        <w:autoSpaceDE w:val="0"/>
-        <w:autoSpaceDN w:val="0"/>
-        <w:adjustRightInd w:val="0"/>
-        <w:spacing w:after="0" w:line="240" w:lineRule="auto"/>
-      </w:pPr>
-      <w:r>
-        <w:t xml:space="preserve">           </w:t>
-      </w:r>
-      <w:proofErr w:type="gramStart"/>
-      <w:r>
-        <w:t>,[</w:t>
-      </w:r>
-      <w:proofErr w:type="spellStart"/>
-      <w:proofErr w:type="gramEnd"/>
-      <w:r>
-        <w:t>Submitter_Name</w:t>
-      </w:r>
-      <w:proofErr w:type="spellEnd"/>
-      <w:r>
-        <w:t>]</w:t>
-      </w:r>
-    </w:p>
-    <w:p>
-      <w:pPr>
-        <w:widowControl w:val="0"/>
-        <w:autoSpaceDE w:val="0"/>
-        <w:autoSpaceDN w:val="0"/>
-        <w:adjustRightInd w:val="0"/>
-        <w:spacing w:after="0" w:line="240" w:lineRule="auto"/>
-      </w:pPr>
-      <w:r>
-        <w:t xml:space="preserve">           </w:t>
-      </w:r>
-      <w:proofErr w:type="gramStart"/>
-      <w:r>
-        <w:t>,[</w:t>
-      </w:r>
-      <w:proofErr w:type="spellStart"/>
-      <w:proofErr w:type="gramEnd"/>
-      <w:r>
-        <w:t>Submitter_Email</w:t>
-      </w:r>
-      <w:proofErr w:type="spellEnd"/>
-      <w:r>
-        <w:t>]</w:t>
-      </w:r>
-    </w:p>
-    <w:p>
-      <w:pPr>
-        <w:widowControl w:val="0"/>
-        <w:autoSpaceDE w:val="0"/>
-        <w:autoSpaceDN w:val="0"/>
-        <w:adjustRightInd w:val="0"/>
-        <w:spacing w:after="0" w:line="240" w:lineRule="auto"/>
-      </w:pPr>
-      <w:r>
-        <w:t xml:space="preserve">           </w:t>
-      </w:r>
-      <w:proofErr w:type="gramStart"/>
-      <w:r>
-        <w:t>,[</w:t>
-      </w:r>
-      <w:proofErr w:type="gramEnd"/>
-      <w:r>
-        <w:t>CSR_LANID]</w:t>
-      </w:r>
-    </w:p>
-    <w:p>
-      <w:pPr>
-        <w:widowControl w:val="0"/>
-        <w:autoSpaceDE w:val="0"/>
-        <w:autoSpaceDN w:val="0"/>
-        <w:adjustRightInd w:val="0"/>
-        <w:spacing w:after="0" w:line="240" w:lineRule="auto"/>
-      </w:pPr>
-      <w:r>
-        <w:t xml:space="preserve">           </w:t>
-      </w:r>
-      <w:proofErr w:type="gramStart"/>
-      <w:r>
-        <w:t>,[</w:t>
-      </w:r>
-      <w:proofErr w:type="spellStart"/>
-      <w:proofErr w:type="gramEnd"/>
-      <w:r>
-        <w:t>CSR_Site</w:t>
-      </w:r>
-      <w:proofErr w:type="spellEnd"/>
-      <w:r>
-        <w:t>]</w:t>
-      </w:r>
-    </w:p>
-    <w:p>
-      <w:pPr>
-        <w:widowControl w:val="0"/>
-        <w:autoSpaceDE w:val="0"/>
-        <w:autoSpaceDN w:val="0"/>
-        <w:adjustRightInd w:val="0"/>
-        <w:spacing w:after="0" w:line="240" w:lineRule="auto"/>
-      </w:pPr>
-      <w:r>
-        <w:t xml:space="preserve">           </w:t>
-      </w:r>
-      <w:proofErr w:type="gramStart"/>
-      <w:r>
-        <w:t>,[</w:t>
-      </w:r>
-      <w:proofErr w:type="gramEnd"/>
-      <w:r>
-        <w:t>Program]</w:t>
-      </w:r>
-    </w:p>
-    <w:p>
-      <w:pPr>
-        <w:widowControl w:val="0"/>
-        <w:autoSpaceDE w:val="0"/>
-        <w:autoSpaceDN w:val="0"/>
-        <w:adjustRightInd w:val="0"/>
-        <w:spacing w:after="0" w:line="240" w:lineRule="auto"/>
-      </w:pPr>
-      <w:r>
-        <w:t xml:space="preserve">           </w:t>
-      </w:r>
-      <w:proofErr w:type="gramStart"/>
-      <w:r>
-        <w:t>,[</w:t>
-      </w:r>
-      <w:proofErr w:type="spellStart"/>
-      <w:proofErr w:type="gramEnd"/>
-      <w:r>
-        <w:t>CoachReason_Current_Coaching_Initiatives</w:t>
-      </w:r>
-      <w:proofErr w:type="spellEnd"/>
-      <w:r>
-        <w:t>]</w:t>
-      </w:r>
-    </w:p>
-    <w:p>
-      <w:pPr>
-        <w:widowControl w:val="0"/>
-        <w:autoSpaceDE w:val="0"/>
-        <w:autoSpaceDN w:val="0"/>
-        <w:adjustRightInd w:val="0"/>
-        <w:spacing w:after="0" w:line="240" w:lineRule="auto"/>
-      </w:pPr>
-      <w:r>
-        <w:t xml:space="preserve">           </w:t>
-      </w:r>
-      <w:proofErr w:type="gramStart"/>
-      <w:r>
-        <w:t>,[</w:t>
-      </w:r>
-      <w:proofErr w:type="spellStart"/>
-      <w:proofErr w:type="gramEnd"/>
-      <w:r>
-        <w:t>TextDescription</w:t>
-      </w:r>
-      <w:proofErr w:type="spellEnd"/>
-      <w:r>
-        <w:t>]</w:t>
-      </w:r>
-    </w:p>
-    <w:p>
-      <w:pPr>
-        <w:widowControl w:val="0"/>
-        <w:autoSpaceDE w:val="0"/>
-        <w:autoSpaceDN w:val="0"/>
-        <w:adjustRightInd w:val="0"/>
-        <w:spacing w:after="0" w:line="240" w:lineRule="auto"/>
-      </w:pPr>
-      <w:r>
-        <w:t xml:space="preserve">           </w:t>
-      </w:r>
-      <w:proofErr w:type="gramStart"/>
-      <w:r>
-        <w:t>,[</w:t>
-      </w:r>
-      <w:proofErr w:type="spellStart"/>
-      <w:proofErr w:type="gramEnd"/>
-      <w:r>
-        <w:t>FileName</w:t>
-      </w:r>
-      <w:proofErr w:type="spellEnd"/>
-      <w:r>
-        <w:t>]</w:t>
+        <w:t>INSERT INTO[EC].[SDR_Coaching_Fact]</w:t>
+      </w:r>
+    </w:p>
+    <w:p>
+      <w:pPr>
+        <w:widowControl w:val="0"/>
+        <w:autoSpaceDE w:val="0"/>
+        <w:autoSpaceDN w:val="0"/>
+        <w:adjustRightInd w:val="0"/>
+        <w:spacing w:after="0" w:line="240" w:lineRule="auto"/>
+      </w:pPr>
+      <w:r>
+        <w:t xml:space="preserve">           ([Report_ID]</w:t>
+      </w:r>
+    </w:p>
+    <w:p>
+      <w:pPr>
+        <w:widowControl w:val="0"/>
+        <w:autoSpaceDE w:val="0"/>
+        <w:autoSpaceDN w:val="0"/>
+        <w:adjustRightInd w:val="0"/>
+        <w:spacing w:after="0" w:line="240" w:lineRule="auto"/>
+      </w:pPr>
+      <w:r>
+        <w:t xml:space="preserve">           ,[Report_Code]</w:t>
+      </w:r>
+    </w:p>
+    <w:p>
+      <w:pPr>
+        <w:widowControl w:val="0"/>
+        <w:autoSpaceDE w:val="0"/>
+        <w:autoSpaceDN w:val="0"/>
+        <w:adjustRightInd w:val="0"/>
+        <w:spacing w:after="0" w:line="240" w:lineRule="auto"/>
+      </w:pPr>
+      <w:r>
+        <w:t xml:space="preserve">           ,[Form_Type]</w:t>
+      </w:r>
+    </w:p>
+    <w:p>
+      <w:pPr>
+        <w:widowControl w:val="0"/>
+        <w:autoSpaceDE w:val="0"/>
+        <w:autoSpaceDN w:val="0"/>
+        <w:adjustRightInd w:val="0"/>
+        <w:spacing w:after="0" w:line="240" w:lineRule="auto"/>
+      </w:pPr>
+      <w:r>
+        <w:t xml:space="preserve">           ,[Source]</w:t>
+      </w:r>
+    </w:p>
+    <w:p>
+      <w:pPr>
+        <w:widowControl w:val="0"/>
+        <w:autoSpaceDE w:val="0"/>
+        <w:autoSpaceDN w:val="0"/>
+        <w:adjustRightInd w:val="0"/>
+        <w:spacing w:after="0" w:line="240" w:lineRule="auto"/>
+      </w:pPr>
+      <w:r>
+        <w:t xml:space="preserve">           ,[Form_Status]</w:t>
+      </w:r>
+    </w:p>
+    <w:p>
+      <w:pPr>
+        <w:widowControl w:val="0"/>
+        <w:autoSpaceDE w:val="0"/>
+        <w:autoSpaceDN w:val="0"/>
+        <w:adjustRightInd w:val="0"/>
+        <w:spacing w:after="0" w:line="240" w:lineRule="auto"/>
+      </w:pPr>
+      <w:r>
+        <w:t xml:space="preserve">           ,[Event_Date]</w:t>
+      </w:r>
+    </w:p>
+    <w:p>
+      <w:pPr>
+        <w:widowControl w:val="0"/>
+        <w:autoSpaceDE w:val="0"/>
+        <w:autoSpaceDN w:val="0"/>
+        <w:adjustRightInd w:val="0"/>
+        <w:spacing w:after="0" w:line="240" w:lineRule="auto"/>
+      </w:pPr>
+      <w:r>
+        <w:t xml:space="preserve">           ,[Submitted_Date]</w:t>
+      </w:r>
+    </w:p>
+    <w:p>
+      <w:pPr>
+        <w:widowControl w:val="0"/>
+        <w:autoSpaceDE w:val="0"/>
+        <w:autoSpaceDN w:val="0"/>
+        <w:adjustRightInd w:val="0"/>
+        <w:spacing w:after="0" w:line="240" w:lineRule="auto"/>
+      </w:pPr>
+      <w:r>
+        <w:t xml:space="preserve">           ,[Start_Date]</w:t>
+      </w:r>
+    </w:p>
+    <w:p>
+      <w:pPr>
+        <w:widowControl w:val="0"/>
+        <w:autoSpaceDE w:val="0"/>
+        <w:autoSpaceDN w:val="0"/>
+        <w:adjustRightInd w:val="0"/>
+        <w:spacing w:after="0" w:line="240" w:lineRule="auto"/>
+      </w:pPr>
+      <w:r>
+        <w:t xml:space="preserve">           ,[Submitter_LANID]</w:t>
+      </w:r>
+    </w:p>
+    <w:p>
+      <w:pPr>
+        <w:widowControl w:val="0"/>
+        <w:autoSpaceDE w:val="0"/>
+        <w:autoSpaceDN w:val="0"/>
+        <w:adjustRightInd w:val="0"/>
+        <w:spacing w:after="0" w:line="240" w:lineRule="auto"/>
+      </w:pPr>
+      <w:r>
+        <w:t xml:space="preserve">           ,[Submitter_Name]</w:t>
+      </w:r>
+    </w:p>
+    <w:p>
+      <w:pPr>
+        <w:widowControl w:val="0"/>
+        <w:autoSpaceDE w:val="0"/>
+        <w:autoSpaceDN w:val="0"/>
+        <w:adjustRightInd w:val="0"/>
+        <w:spacing w:after="0" w:line="240" w:lineRule="auto"/>
+      </w:pPr>
+      <w:r>
+        <w:t xml:space="preserve">           ,[Submitter_Email]</w:t>
+      </w:r>
+    </w:p>
+    <w:p>
+      <w:pPr>
+        <w:widowControl w:val="0"/>
+        <w:autoSpaceDE w:val="0"/>
+        <w:autoSpaceDN w:val="0"/>
+        <w:adjustRightInd w:val="0"/>
+        <w:spacing w:after="0" w:line="240" w:lineRule="auto"/>
+      </w:pPr>
+      <w:r>
+        <w:t xml:space="preserve">           ,[CSR_LANID]</w:t>
+      </w:r>
+    </w:p>
+    <w:p>
+      <w:pPr>
+        <w:widowControl w:val="0"/>
+        <w:autoSpaceDE w:val="0"/>
+        <w:autoSpaceDN w:val="0"/>
+        <w:adjustRightInd w:val="0"/>
+        <w:spacing w:after="0" w:line="240" w:lineRule="auto"/>
+      </w:pPr>
+      <w:r>
+        <w:t xml:space="preserve">           ,[CSR_Site]</w:t>
+      </w:r>
+    </w:p>
+    <w:p>
+      <w:pPr>
+        <w:widowControl w:val="0"/>
+        <w:autoSpaceDE w:val="0"/>
+        <w:autoSpaceDN w:val="0"/>
+        <w:adjustRightInd w:val="0"/>
+        <w:spacing w:after="0" w:line="240" w:lineRule="auto"/>
+      </w:pPr>
+      <w:r>
+        <w:t xml:space="preserve">           ,[Program]</w:t>
+      </w:r>
+    </w:p>
+    <w:p>
+      <w:pPr>
+        <w:widowControl w:val="0"/>
+        <w:autoSpaceDE w:val="0"/>
+        <w:autoSpaceDN w:val="0"/>
+        <w:adjustRightInd w:val="0"/>
+        <w:spacing w:after="0" w:line="240" w:lineRule="auto"/>
+      </w:pPr>
+      <w:r>
+        <w:t xml:space="preserve">           ,[CoachReason_Current_Coaching_Initiatives]</w:t>
+      </w:r>
+    </w:p>
+    <w:p>
+      <w:pPr>
+        <w:widowControl w:val="0"/>
+        <w:autoSpaceDE w:val="0"/>
+        <w:autoSpaceDN w:val="0"/>
+        <w:adjustRightInd w:val="0"/>
+        <w:spacing w:after="0" w:line="240" w:lineRule="auto"/>
+      </w:pPr>
+      <w:r>
+        <w:t xml:space="preserve">           ,[TextDescription]</w:t>
+      </w:r>
+    </w:p>
+    <w:p>
+      <w:pPr>
+        <w:widowControl w:val="0"/>
+        <w:autoSpaceDE w:val="0"/>
+        <w:autoSpaceDN w:val="0"/>
+        <w:adjustRightInd w:val="0"/>
+        <w:spacing w:after="0" w:line="240" w:lineRule="auto"/>
+      </w:pPr>
+      <w:r>
+        <w:t xml:space="preserve">           ,[FileName]</w:t>
       </w:r>
     </w:p>
     <w:p>
@@ -13626,76 +12406,31 @@
         <w:spacing w:after="0" w:line="240" w:lineRule="auto"/>
       </w:pPr>
       <w:r>
-        <w:t xml:space="preserve">     SELECT S</w:t>
-      </w:r>
-      <w:proofErr w:type="gramStart"/>
-      <w:r>
-        <w:t>.[</w:t>
-      </w:r>
-      <w:proofErr w:type="spellStart"/>
-      <w:proofErr w:type="gramEnd"/>
-      <w:r>
-        <w:t>Report_ID</w:t>
-      </w:r>
-      <w:proofErr w:type="spellEnd"/>
-      <w:r>
-        <w:t>]</w:t>
-      </w:r>
-    </w:p>
-    <w:p>
-      <w:pPr>
-        <w:widowControl w:val="0"/>
-        <w:autoSpaceDE w:val="0"/>
-        <w:autoSpaceDN w:val="0"/>
-        <w:adjustRightInd w:val="0"/>
-        <w:spacing w:after="0" w:line="240" w:lineRule="auto"/>
-      </w:pPr>
-      <w:r>
-        <w:t xml:space="preserve">      </w:t>
-      </w:r>
-      <w:proofErr w:type="gramStart"/>
-      <w:r>
-        <w:t>,S</w:t>
-      </w:r>
-      <w:proofErr w:type="gramEnd"/>
-      <w:r>
-        <w:t>.[</w:t>
-      </w:r>
-      <w:proofErr w:type="spellStart"/>
-      <w:r>
-        <w:t>Report_Code</w:t>
-      </w:r>
-      <w:proofErr w:type="spellEnd"/>
-      <w:r>
-        <w:t>]</w:t>
-      </w:r>
-    </w:p>
-    <w:p>
-      <w:pPr>
-        <w:widowControl w:val="0"/>
-        <w:autoSpaceDE w:val="0"/>
-        <w:autoSpaceDN w:val="0"/>
-        <w:adjustRightInd w:val="0"/>
-        <w:spacing w:after="0" w:line="240" w:lineRule="auto"/>
-      </w:pPr>
-      <w:r>
-        <w:t xml:space="preserve">      </w:t>
-      </w:r>
-      <w:proofErr w:type="gramStart"/>
-      <w:r>
-        <w:t>,S</w:t>
-      </w:r>
-      <w:proofErr w:type="gramEnd"/>
-      <w:r>
-        <w:t>.[</w:t>
-      </w:r>
-      <w:proofErr w:type="spellStart"/>
-      <w:r>
-        <w:t>Form_Type</w:t>
-      </w:r>
-      <w:proofErr w:type="spellEnd"/>
-      <w:r>
-        <w:t>]</w:t>
+        <w:t xml:space="preserve">     SELECT S.[Report_ID]</w:t>
+      </w:r>
+    </w:p>
+    <w:p>
+      <w:pPr>
+        <w:widowControl w:val="0"/>
+        <w:autoSpaceDE w:val="0"/>
+        <w:autoSpaceDN w:val="0"/>
+        <w:adjustRightInd w:val="0"/>
+        <w:spacing w:after="0" w:line="240" w:lineRule="auto"/>
+      </w:pPr>
+      <w:r>
+        <w:t xml:space="preserve">      ,S.[Report_Code]</w:t>
+      </w:r>
+    </w:p>
+    <w:p>
+      <w:pPr>
+        <w:widowControl w:val="0"/>
+        <w:autoSpaceDE w:val="0"/>
+        <w:autoSpaceDN w:val="0"/>
+        <w:adjustRightInd w:val="0"/>
+        <w:spacing w:after="0" w:line="240" w:lineRule="auto"/>
+      </w:pPr>
+      <w:r>
+        <w:t xml:space="preserve">      ,S.[Form_Type]</w:t>
       </w:r>
     </w:p>
     <w:p>
@@ -13708,487 +12443,211 @@
       </w:pPr>
       <w:r>
         <w:lastRenderedPageBreak/>
-        <w:t xml:space="preserve">      </w:t>
-      </w:r>
-      <w:proofErr w:type="gramStart"/>
-      <w:r>
-        <w:t>,S</w:t>
-      </w:r>
-      <w:proofErr w:type="gramEnd"/>
-      <w:r>
-        <w:t>.[Source]</w:t>
-      </w:r>
-    </w:p>
-    <w:p>
-      <w:pPr>
-        <w:widowControl w:val="0"/>
-        <w:autoSpaceDE w:val="0"/>
-        <w:autoSpaceDN w:val="0"/>
-        <w:adjustRightInd w:val="0"/>
-        <w:spacing w:after="0" w:line="240" w:lineRule="auto"/>
-      </w:pPr>
-      <w:r>
-        <w:t xml:space="preserve">      </w:t>
-      </w:r>
-      <w:proofErr w:type="gramStart"/>
-      <w:r>
-        <w:t>,S</w:t>
-      </w:r>
-      <w:proofErr w:type="gramEnd"/>
-      <w:r>
-        <w:t>.[</w:t>
-      </w:r>
-      <w:proofErr w:type="spellStart"/>
-      <w:r>
-        <w:t>Form_Status</w:t>
-      </w:r>
-      <w:proofErr w:type="spellEnd"/>
-      <w:r>
-        <w:t>]</w:t>
-      </w:r>
-    </w:p>
-    <w:p>
-      <w:pPr>
-        <w:widowControl w:val="0"/>
-        <w:autoSpaceDE w:val="0"/>
-        <w:autoSpaceDN w:val="0"/>
-        <w:adjustRightInd w:val="0"/>
-        <w:spacing w:after="0" w:line="240" w:lineRule="auto"/>
-      </w:pPr>
-      <w:r>
-        <w:t xml:space="preserve">      </w:t>
-      </w:r>
-      <w:proofErr w:type="gramStart"/>
-      <w:r>
-        <w:t>,S</w:t>
-      </w:r>
-      <w:proofErr w:type="gramEnd"/>
-      <w:r>
-        <w:t>.[</w:t>
-      </w:r>
-      <w:proofErr w:type="spellStart"/>
-      <w:r>
-        <w:t>Event_Date</w:t>
-      </w:r>
-      <w:proofErr w:type="spellEnd"/>
-      <w:r>
-        <w:t>]</w:t>
-      </w:r>
-    </w:p>
-    <w:p>
-      <w:pPr>
-        <w:widowControl w:val="0"/>
-        <w:autoSpaceDE w:val="0"/>
-        <w:autoSpaceDN w:val="0"/>
-        <w:adjustRightInd w:val="0"/>
-        <w:spacing w:after="0" w:line="240" w:lineRule="auto"/>
-      </w:pPr>
-      <w:r>
-        <w:t xml:space="preserve">      </w:t>
-      </w:r>
-      <w:proofErr w:type="gramStart"/>
-      <w:r>
-        <w:t>,S</w:t>
-      </w:r>
-      <w:proofErr w:type="gramEnd"/>
-      <w:r>
-        <w:t>.[</w:t>
-      </w:r>
-      <w:proofErr w:type="spellStart"/>
-      <w:r>
-        <w:t>Submitted_Date</w:t>
-      </w:r>
-      <w:proofErr w:type="spellEnd"/>
-      <w:r>
-        <w:t>]</w:t>
-      </w:r>
-    </w:p>
-    <w:p>
-      <w:pPr>
-        <w:widowControl w:val="0"/>
-        <w:autoSpaceDE w:val="0"/>
-        <w:autoSpaceDN w:val="0"/>
-        <w:adjustRightInd w:val="0"/>
-        <w:spacing w:after="0" w:line="240" w:lineRule="auto"/>
-      </w:pPr>
-      <w:r>
-        <w:t xml:space="preserve">      </w:t>
-      </w:r>
-      <w:proofErr w:type="gramStart"/>
-      <w:r>
-        <w:t>,S</w:t>
-      </w:r>
-      <w:proofErr w:type="gramEnd"/>
-      <w:r>
-        <w:t>.[</w:t>
-      </w:r>
-      <w:proofErr w:type="spellStart"/>
-      <w:r>
-        <w:t>Start_Date</w:t>
-      </w:r>
-      <w:proofErr w:type="spellEnd"/>
-      <w:r>
-        <w:t>]</w:t>
-      </w:r>
-    </w:p>
-    <w:p>
-      <w:pPr>
-        <w:widowControl w:val="0"/>
-        <w:autoSpaceDE w:val="0"/>
-        <w:autoSpaceDN w:val="0"/>
-        <w:adjustRightInd w:val="0"/>
-        <w:spacing w:after="0" w:line="240" w:lineRule="auto"/>
-      </w:pPr>
-      <w:r>
-        <w:t xml:space="preserve">      </w:t>
-      </w:r>
-      <w:proofErr w:type="gramStart"/>
-      <w:r>
-        <w:t>,S</w:t>
-      </w:r>
-      <w:proofErr w:type="gramEnd"/>
-      <w:r>
-        <w:t>.[</w:t>
-      </w:r>
-      <w:proofErr w:type="spellStart"/>
-      <w:r>
-        <w:t>Submitter_LANID</w:t>
-      </w:r>
-      <w:proofErr w:type="spellEnd"/>
-      <w:r>
-        <w:t>]</w:t>
-      </w:r>
-    </w:p>
-    <w:p>
-      <w:pPr>
-        <w:widowControl w:val="0"/>
-        <w:autoSpaceDE w:val="0"/>
-        <w:autoSpaceDN w:val="0"/>
-        <w:adjustRightInd w:val="0"/>
-        <w:spacing w:after="0" w:line="240" w:lineRule="auto"/>
-      </w:pPr>
-      <w:r>
-        <w:t xml:space="preserve">      </w:t>
-      </w:r>
-      <w:proofErr w:type="gramStart"/>
-      <w:r>
-        <w:t>,S</w:t>
-      </w:r>
-      <w:proofErr w:type="gramEnd"/>
-      <w:r>
-        <w:t>.[</w:t>
-      </w:r>
-      <w:proofErr w:type="spellStart"/>
-      <w:r>
-        <w:t>Submitter_Name</w:t>
-      </w:r>
-      <w:proofErr w:type="spellEnd"/>
-      <w:r>
-        <w:t>]</w:t>
-      </w:r>
-    </w:p>
-    <w:p>
-      <w:pPr>
-        <w:widowControl w:val="0"/>
-        <w:autoSpaceDE w:val="0"/>
-        <w:autoSpaceDN w:val="0"/>
-        <w:adjustRightInd w:val="0"/>
-        <w:spacing w:after="0" w:line="240" w:lineRule="auto"/>
-      </w:pPr>
-      <w:r>
-        <w:t xml:space="preserve">      </w:t>
-      </w:r>
-      <w:proofErr w:type="gramStart"/>
-      <w:r>
-        <w:t>,S</w:t>
-      </w:r>
-      <w:proofErr w:type="gramEnd"/>
-      <w:r>
-        <w:t>.[</w:t>
-      </w:r>
-      <w:proofErr w:type="spellStart"/>
-      <w:r>
-        <w:t>Submitter_Email</w:t>
-      </w:r>
-      <w:proofErr w:type="spellEnd"/>
-      <w:r>
-        <w:t>]</w:t>
-      </w:r>
-    </w:p>
-    <w:p>
-      <w:pPr>
-        <w:widowControl w:val="0"/>
-        <w:autoSpaceDE w:val="0"/>
-        <w:autoSpaceDN w:val="0"/>
-        <w:adjustRightInd w:val="0"/>
-        <w:spacing w:after="0" w:line="240" w:lineRule="auto"/>
-      </w:pPr>
-      <w:r>
-        <w:t xml:space="preserve">      </w:t>
-      </w:r>
-      <w:proofErr w:type="gramStart"/>
-      <w:r>
-        <w:t>,S</w:t>
-      </w:r>
-      <w:proofErr w:type="gramEnd"/>
-      <w:r>
-        <w:t>.[CSR_LANID]</w:t>
-      </w:r>
-    </w:p>
-    <w:p>
-      <w:pPr>
-        <w:widowControl w:val="0"/>
-        <w:autoSpaceDE w:val="0"/>
-        <w:autoSpaceDN w:val="0"/>
-        <w:adjustRightInd w:val="0"/>
-        <w:spacing w:after="0" w:line="240" w:lineRule="auto"/>
-      </w:pPr>
-      <w:r>
-        <w:t xml:space="preserve">      </w:t>
-      </w:r>
-      <w:proofErr w:type="gramStart"/>
-      <w:r>
-        <w:t>,S</w:t>
-      </w:r>
-      <w:proofErr w:type="gramEnd"/>
-      <w:r>
-        <w:t>.[</w:t>
-      </w:r>
-      <w:proofErr w:type="spellStart"/>
-      <w:r>
-        <w:t>CSR_Site</w:t>
-      </w:r>
-      <w:proofErr w:type="spellEnd"/>
-      <w:r>
-        <w:t>]</w:t>
-      </w:r>
-    </w:p>
-    <w:p>
-      <w:pPr>
-        <w:widowControl w:val="0"/>
-        <w:autoSpaceDE w:val="0"/>
-        <w:autoSpaceDN w:val="0"/>
-        <w:adjustRightInd w:val="0"/>
-        <w:spacing w:after="0" w:line="240" w:lineRule="auto"/>
-      </w:pPr>
-      <w:r>
-        <w:t xml:space="preserve">      </w:t>
-      </w:r>
-      <w:proofErr w:type="gramStart"/>
-      <w:r>
-        <w:t>,S</w:t>
-      </w:r>
-      <w:proofErr w:type="gramEnd"/>
-      <w:r>
-        <w:t>.[Program]</w:t>
-      </w:r>
-    </w:p>
-    <w:p>
-      <w:pPr>
-        <w:widowControl w:val="0"/>
-        <w:autoSpaceDE w:val="0"/>
-        <w:autoSpaceDN w:val="0"/>
-        <w:adjustRightInd w:val="0"/>
-        <w:spacing w:after="0" w:line="240" w:lineRule="auto"/>
-      </w:pPr>
-      <w:r>
-        <w:t xml:space="preserve">      </w:t>
-      </w:r>
-      <w:proofErr w:type="gramStart"/>
-      <w:r>
-        <w:t>,S</w:t>
-      </w:r>
-      <w:proofErr w:type="gramEnd"/>
-      <w:r>
-        <w:t>.[</w:t>
-      </w:r>
-      <w:proofErr w:type="spellStart"/>
-      <w:r>
-        <w:t>CoachReason_Current_Coaching_Initiatives</w:t>
-      </w:r>
-      <w:proofErr w:type="spellEnd"/>
-      <w:r>
-        <w:t>]</w:t>
-      </w:r>
-    </w:p>
-    <w:p>
-      <w:pPr>
-        <w:widowControl w:val="0"/>
-        <w:autoSpaceDE w:val="0"/>
-        <w:autoSpaceDN w:val="0"/>
-        <w:adjustRightInd w:val="0"/>
-        <w:spacing w:after="0" w:line="240" w:lineRule="auto"/>
-      </w:pPr>
-      <w:r>
-        <w:t xml:space="preserve">      </w:t>
-      </w:r>
-      <w:proofErr w:type="gramStart"/>
-      <w:r>
-        <w:t>,S</w:t>
-      </w:r>
-      <w:proofErr w:type="gramEnd"/>
-      <w:r>
-        <w:t>.[</w:t>
-      </w:r>
-      <w:proofErr w:type="spellStart"/>
-      <w:r>
-        <w:t>TextDescription</w:t>
-      </w:r>
-      <w:proofErr w:type="spellEnd"/>
-      <w:r>
-        <w:t>]</w:t>
-      </w:r>
-    </w:p>
-    <w:p>
-      <w:pPr>
-        <w:widowControl w:val="0"/>
-        <w:autoSpaceDE w:val="0"/>
-        <w:autoSpaceDN w:val="0"/>
-        <w:adjustRightInd w:val="0"/>
-        <w:spacing w:after="0" w:line="240" w:lineRule="auto"/>
-      </w:pPr>
-      <w:r>
-        <w:t xml:space="preserve">      </w:t>
-      </w:r>
-      <w:proofErr w:type="gramStart"/>
-      <w:r>
-        <w:t>,S</w:t>
-      </w:r>
-      <w:proofErr w:type="gramEnd"/>
-      <w:r>
-        <w:t>.[</w:t>
-      </w:r>
-      <w:proofErr w:type="spellStart"/>
-      <w:r>
-        <w:t>FileName</w:t>
-      </w:r>
-      <w:proofErr w:type="spellEnd"/>
-      <w:r>
-        <w:t>]</w:t>
-      </w:r>
-    </w:p>
-    <w:p>
-      <w:pPr>
-        <w:widowControl w:val="0"/>
-        <w:autoSpaceDE w:val="0"/>
-        <w:autoSpaceDN w:val="0"/>
-        <w:adjustRightInd w:val="0"/>
-        <w:spacing w:after="0" w:line="240" w:lineRule="auto"/>
-      </w:pPr>
-      <w:r>
-        <w:t xml:space="preserve">  FROM [EC]</w:t>
-      </w:r>
-      <w:proofErr w:type="gramStart"/>
-      <w:r>
-        <w:t>.[</w:t>
-      </w:r>
-      <w:proofErr w:type="spellStart"/>
-      <w:proofErr w:type="gramEnd"/>
-      <w:r>
-        <w:t>SDR_Coaching_Stage</w:t>
-      </w:r>
-      <w:proofErr w:type="spellEnd"/>
-      <w:r>
-        <w:t>]S LEFT OUTER JOIN [EC].[</w:t>
-      </w:r>
-      <w:proofErr w:type="spellStart"/>
-      <w:r>
-        <w:t>SDR_Coaching_Fact</w:t>
-      </w:r>
-      <w:proofErr w:type="spellEnd"/>
-      <w:r>
-        <w:t>]F</w:t>
-      </w:r>
-    </w:p>
-    <w:p>
-      <w:pPr>
-        <w:widowControl w:val="0"/>
-        <w:autoSpaceDE w:val="0"/>
-        <w:autoSpaceDN w:val="0"/>
-        <w:adjustRightInd w:val="0"/>
-        <w:spacing w:after="0" w:line="240" w:lineRule="auto"/>
-      </w:pPr>
-      <w:r>
-        <w:t xml:space="preserve">  ON S</w:t>
-      </w:r>
-      <w:proofErr w:type="gramStart"/>
-      <w:r>
-        <w:t>.[</w:t>
-      </w:r>
-      <w:proofErr w:type="spellStart"/>
-      <w:proofErr w:type="gramEnd"/>
-      <w:r>
-        <w:t>Report_ID</w:t>
-      </w:r>
-      <w:proofErr w:type="spellEnd"/>
-      <w:r>
-        <w:t>]=F.[</w:t>
-      </w:r>
-      <w:proofErr w:type="spellStart"/>
-      <w:r>
-        <w:t>Report_ID</w:t>
-      </w:r>
-      <w:proofErr w:type="spellEnd"/>
-      <w:r>
-        <w:t>]</w:t>
-      </w:r>
-    </w:p>
-    <w:p>
-      <w:pPr>
-        <w:widowControl w:val="0"/>
-        <w:autoSpaceDE w:val="0"/>
-        <w:autoSpaceDN w:val="0"/>
-        <w:adjustRightInd w:val="0"/>
-        <w:spacing w:after="0" w:line="240" w:lineRule="auto"/>
-      </w:pPr>
-      <w:r>
-        <w:t xml:space="preserve">  AND </w:t>
-      </w:r>
-      <w:proofErr w:type="spellStart"/>
-      <w:r>
-        <w:t>S.Report_Code</w:t>
-      </w:r>
-      <w:proofErr w:type="spellEnd"/>
-      <w:r>
-        <w:t xml:space="preserve"> = </w:t>
-      </w:r>
-      <w:proofErr w:type="spellStart"/>
-      <w:r>
-        <w:t>F.Report_Code</w:t>
-      </w:r>
-      <w:proofErr w:type="spellEnd"/>
-    </w:p>
-    <w:p>
-      <w:pPr>
-        <w:widowControl w:val="0"/>
-        <w:autoSpaceDE w:val="0"/>
-        <w:autoSpaceDN w:val="0"/>
-        <w:adjustRightInd w:val="0"/>
-        <w:spacing w:after="0" w:line="240" w:lineRule="auto"/>
-      </w:pPr>
-      <w:r>
-        <w:t xml:space="preserve">  WHERE F</w:t>
-      </w:r>
-      <w:proofErr w:type="gramStart"/>
-      <w:r>
-        <w:t>.[</w:t>
-      </w:r>
-      <w:proofErr w:type="spellStart"/>
-      <w:proofErr w:type="gramEnd"/>
-      <w:r>
-        <w:t>Report_ID</w:t>
-      </w:r>
-      <w:proofErr w:type="spellEnd"/>
-      <w:r>
-        <w:t xml:space="preserve">] IS NULL AND </w:t>
-      </w:r>
-      <w:proofErr w:type="spellStart"/>
-      <w:r>
-        <w:t>F.Report_Code</w:t>
-      </w:r>
-      <w:proofErr w:type="spellEnd"/>
-      <w:r>
-        <w:t xml:space="preserve"> IS NULL</w:t>
+        <w:t xml:space="preserve">      ,S.[Source]</w:t>
+      </w:r>
+    </w:p>
+    <w:p>
+      <w:pPr>
+        <w:widowControl w:val="0"/>
+        <w:autoSpaceDE w:val="0"/>
+        <w:autoSpaceDN w:val="0"/>
+        <w:adjustRightInd w:val="0"/>
+        <w:spacing w:after="0" w:line="240" w:lineRule="auto"/>
+      </w:pPr>
+      <w:r>
+        <w:t xml:space="preserve">      ,S.[Form_Status]</w:t>
+      </w:r>
+    </w:p>
+    <w:p>
+      <w:pPr>
+        <w:widowControl w:val="0"/>
+        <w:autoSpaceDE w:val="0"/>
+        <w:autoSpaceDN w:val="0"/>
+        <w:adjustRightInd w:val="0"/>
+        <w:spacing w:after="0" w:line="240" w:lineRule="auto"/>
+      </w:pPr>
+      <w:r>
+        <w:t xml:space="preserve">      ,S.[Event_Date]</w:t>
+      </w:r>
+    </w:p>
+    <w:p>
+      <w:pPr>
+        <w:widowControl w:val="0"/>
+        <w:autoSpaceDE w:val="0"/>
+        <w:autoSpaceDN w:val="0"/>
+        <w:adjustRightInd w:val="0"/>
+        <w:spacing w:after="0" w:line="240" w:lineRule="auto"/>
+      </w:pPr>
+      <w:r>
+        <w:t xml:space="preserve">      ,S.[Submitted_Date]</w:t>
+      </w:r>
+    </w:p>
+    <w:p>
+      <w:pPr>
+        <w:widowControl w:val="0"/>
+        <w:autoSpaceDE w:val="0"/>
+        <w:autoSpaceDN w:val="0"/>
+        <w:adjustRightInd w:val="0"/>
+        <w:spacing w:after="0" w:line="240" w:lineRule="auto"/>
+      </w:pPr>
+      <w:r>
+        <w:t xml:space="preserve">      ,S.[Start_Date]</w:t>
+      </w:r>
+    </w:p>
+    <w:p>
+      <w:pPr>
+        <w:widowControl w:val="0"/>
+        <w:autoSpaceDE w:val="0"/>
+        <w:autoSpaceDN w:val="0"/>
+        <w:adjustRightInd w:val="0"/>
+        <w:spacing w:after="0" w:line="240" w:lineRule="auto"/>
+      </w:pPr>
+      <w:r>
+        <w:t xml:space="preserve">      ,S.[Submitter_LANID]</w:t>
+      </w:r>
+    </w:p>
+    <w:p>
+      <w:pPr>
+        <w:widowControl w:val="0"/>
+        <w:autoSpaceDE w:val="0"/>
+        <w:autoSpaceDN w:val="0"/>
+        <w:adjustRightInd w:val="0"/>
+        <w:spacing w:after="0" w:line="240" w:lineRule="auto"/>
+      </w:pPr>
+      <w:r>
+        <w:t xml:space="preserve">      ,S.[Submitter_Name]</w:t>
+      </w:r>
+    </w:p>
+    <w:p>
+      <w:pPr>
+        <w:widowControl w:val="0"/>
+        <w:autoSpaceDE w:val="0"/>
+        <w:autoSpaceDN w:val="0"/>
+        <w:adjustRightInd w:val="0"/>
+        <w:spacing w:after="0" w:line="240" w:lineRule="auto"/>
+      </w:pPr>
+      <w:r>
+        <w:t xml:space="preserve">      ,S.[Submitter_Email]</w:t>
+      </w:r>
+    </w:p>
+    <w:p>
+      <w:pPr>
+        <w:widowControl w:val="0"/>
+        <w:autoSpaceDE w:val="0"/>
+        <w:autoSpaceDN w:val="0"/>
+        <w:adjustRightInd w:val="0"/>
+        <w:spacing w:after="0" w:line="240" w:lineRule="auto"/>
+      </w:pPr>
+      <w:r>
+        <w:t xml:space="preserve">      ,S.[CSR_LANID]</w:t>
+      </w:r>
+    </w:p>
+    <w:p>
+      <w:pPr>
+        <w:widowControl w:val="0"/>
+        <w:autoSpaceDE w:val="0"/>
+        <w:autoSpaceDN w:val="0"/>
+        <w:adjustRightInd w:val="0"/>
+        <w:spacing w:after="0" w:line="240" w:lineRule="auto"/>
+      </w:pPr>
+      <w:r>
+        <w:t xml:space="preserve">      ,S.[CSR_Site]</w:t>
+      </w:r>
+    </w:p>
+    <w:p>
+      <w:pPr>
+        <w:widowControl w:val="0"/>
+        <w:autoSpaceDE w:val="0"/>
+        <w:autoSpaceDN w:val="0"/>
+        <w:adjustRightInd w:val="0"/>
+        <w:spacing w:after="0" w:line="240" w:lineRule="auto"/>
+      </w:pPr>
+      <w:r>
+        <w:t xml:space="preserve">      ,S.[Program]</w:t>
+      </w:r>
+    </w:p>
+    <w:p>
+      <w:pPr>
+        <w:widowControl w:val="0"/>
+        <w:autoSpaceDE w:val="0"/>
+        <w:autoSpaceDN w:val="0"/>
+        <w:adjustRightInd w:val="0"/>
+        <w:spacing w:after="0" w:line="240" w:lineRule="auto"/>
+      </w:pPr>
+      <w:r>
+        <w:t xml:space="preserve">      ,S.[CoachReason_Current_Coaching_Initiatives]</w:t>
+      </w:r>
+    </w:p>
+    <w:p>
+      <w:pPr>
+        <w:widowControl w:val="0"/>
+        <w:autoSpaceDE w:val="0"/>
+        <w:autoSpaceDN w:val="0"/>
+        <w:adjustRightInd w:val="0"/>
+        <w:spacing w:after="0" w:line="240" w:lineRule="auto"/>
+      </w:pPr>
+      <w:r>
+        <w:t xml:space="preserve">      ,S.[TextDescription]</w:t>
+      </w:r>
+    </w:p>
+    <w:p>
+      <w:pPr>
+        <w:widowControl w:val="0"/>
+        <w:autoSpaceDE w:val="0"/>
+        <w:autoSpaceDN w:val="0"/>
+        <w:adjustRightInd w:val="0"/>
+        <w:spacing w:after="0" w:line="240" w:lineRule="auto"/>
+      </w:pPr>
+      <w:r>
+        <w:t xml:space="preserve">      ,S.[FileName]</w:t>
+      </w:r>
+    </w:p>
+    <w:p>
+      <w:pPr>
+        <w:widowControl w:val="0"/>
+        <w:autoSpaceDE w:val="0"/>
+        <w:autoSpaceDN w:val="0"/>
+        <w:adjustRightInd w:val="0"/>
+        <w:spacing w:after="0" w:line="240" w:lineRule="auto"/>
+      </w:pPr>
+      <w:r>
+        <w:t xml:space="preserve">  FROM [EC].[SDR_Coaching_Stage]S LEFT OUTER JOIN [EC].[SDR_Coaching_Fact]F</w:t>
+      </w:r>
+    </w:p>
+    <w:p>
+      <w:pPr>
+        <w:widowControl w:val="0"/>
+        <w:autoSpaceDE w:val="0"/>
+        <w:autoSpaceDN w:val="0"/>
+        <w:adjustRightInd w:val="0"/>
+        <w:spacing w:after="0" w:line="240" w:lineRule="auto"/>
+      </w:pPr>
+      <w:r>
+        <w:t xml:space="preserve">  ON S.[Report_ID]=F.[Report_ID]</w:t>
+      </w:r>
+    </w:p>
+    <w:p>
+      <w:pPr>
+        <w:widowControl w:val="0"/>
+        <w:autoSpaceDE w:val="0"/>
+        <w:autoSpaceDN w:val="0"/>
+        <w:adjustRightInd w:val="0"/>
+        <w:spacing w:after="0" w:line="240" w:lineRule="auto"/>
+      </w:pPr>
+      <w:r>
+        <w:t xml:space="preserve">  AND S.Report_Code = F.Report_Code</w:t>
+      </w:r>
+    </w:p>
+    <w:p>
+      <w:pPr>
+        <w:widowControl w:val="0"/>
+        <w:autoSpaceDE w:val="0"/>
+        <w:autoSpaceDN w:val="0"/>
+        <w:adjustRightInd w:val="0"/>
+        <w:spacing w:after="0" w:line="240" w:lineRule="auto"/>
+      </w:pPr>
+      <w:r>
+        <w:t xml:space="preserve">  WHERE F.[Report_ID] IS NULL AND F.Report_Code IS NULL</w:t>
       </w:r>
     </w:p>
     <w:p>
@@ -14461,13 +12920,8 @@
         <w:ind w:left="720"/>
       </w:pPr>
       <w:r>
-        <w:t xml:space="preserve">Executes the following </w:t>
-      </w:r>
-      <w:proofErr w:type="spellStart"/>
-      <w:r>
-        <w:t>sql</w:t>
-      </w:r>
-      <w:proofErr w:type="spellEnd"/>
+        <w:t>Executes the following sql</w:t>
+      </w:r>
     </w:p>
     <w:p>
       <w:pPr>
@@ -14499,23 +12953,13 @@
         <w:ind w:left="720"/>
       </w:pPr>
       <w:r>
-        <w:t>INSERT INTO [EC]</w:t>
-      </w:r>
-      <w:proofErr w:type="gramStart"/>
-      <w:r>
-        <w:t>.[</w:t>
-      </w:r>
-      <w:proofErr w:type="spellStart"/>
-      <w:proofErr w:type="gramEnd"/>
+        <w:t>INSERT INTO [EC].[</w:t>
+      </w:r>
       <w:r>
         <w:t>SDR</w:t>
       </w:r>
       <w:r>
-        <w:t>_FileList</w:t>
-      </w:r>
-      <w:proofErr w:type="spellEnd"/>
-      <w:r>
-        <w:t>]</w:t>
+        <w:t>_FileList]</w:t>
       </w:r>
     </w:p>
     <w:p>
@@ -14528,15 +12972,7 @@
         <w:ind w:left="720"/>
       </w:pPr>
       <w:r>
-        <w:t xml:space="preserve">           ([</w:t>
-      </w:r>
-      <w:proofErr w:type="spellStart"/>
-      <w:r>
-        <w:t>File_Name</w:t>
-      </w:r>
-      <w:proofErr w:type="spellEnd"/>
-      <w:r>
-        <w:t>]</w:t>
+        <w:t xml:space="preserve">           ([File_Name]</w:t>
       </w:r>
     </w:p>
     <w:p>
@@ -14549,20 +12985,7 @@
         <w:ind w:left="720"/>
       </w:pPr>
       <w:r>
-        <w:t xml:space="preserve">           </w:t>
-      </w:r>
-      <w:proofErr w:type="gramStart"/>
-      <w:r>
-        <w:t>,[</w:t>
-      </w:r>
-      <w:proofErr w:type="spellStart"/>
-      <w:proofErr w:type="gramEnd"/>
-      <w:r>
-        <w:t>File_LoadDate</w:t>
-      </w:r>
-      <w:proofErr w:type="spellEnd"/>
-      <w:r>
-        <w:t>]</w:t>
+        <w:t xml:space="preserve">           ,[File_LoadDate]</w:t>
       </w:r>
     </w:p>
     <w:p>
@@ -14575,20 +12998,7 @@
         <w:ind w:left="720"/>
       </w:pPr>
       <w:r>
-        <w:t xml:space="preserve">           </w:t>
-      </w:r>
-      <w:proofErr w:type="gramStart"/>
-      <w:r>
-        <w:t>,[</w:t>
-      </w:r>
-      <w:proofErr w:type="spellStart"/>
-      <w:proofErr w:type="gramEnd"/>
-      <w:r>
-        <w:t>Count_Staged</w:t>
-      </w:r>
-      <w:proofErr w:type="spellEnd"/>
-      <w:r>
-        <w:t>]</w:t>
+        <w:t xml:space="preserve">           ,[Count_Staged]</w:t>
       </w:r>
     </w:p>
     <w:p>
@@ -14601,20 +13011,7 @@
         <w:ind w:left="720"/>
       </w:pPr>
       <w:r>
-        <w:t xml:space="preserve">           </w:t>
-      </w:r>
-      <w:proofErr w:type="gramStart"/>
-      <w:r>
-        <w:t>,[</w:t>
-      </w:r>
-      <w:proofErr w:type="spellStart"/>
-      <w:proofErr w:type="gramEnd"/>
-      <w:r>
-        <w:t>Count_Loaded</w:t>
-      </w:r>
-      <w:proofErr w:type="spellEnd"/>
-      <w:r>
-        <w:t>]</w:t>
+        <w:t xml:space="preserve">           ,[Count_Loaded]</w:t>
       </w:r>
     </w:p>
     <w:p>
@@ -14627,20 +13024,7 @@
         <w:ind w:left="720"/>
       </w:pPr>
       <w:r>
-        <w:t xml:space="preserve">            </w:t>
-      </w:r>
-      <w:proofErr w:type="gramStart"/>
-      <w:r>
-        <w:t>,[</w:t>
-      </w:r>
-      <w:proofErr w:type="spellStart"/>
-      <w:proofErr w:type="gramEnd"/>
-      <w:r>
-        <w:t>Count_Rejected</w:t>
-      </w:r>
-      <w:proofErr w:type="spellEnd"/>
-      <w:r>
-        <w:t>])</w:t>
+        <w:t xml:space="preserve">            ,[Count_Rejected])</w:t>
       </w:r>
     </w:p>
     <w:p>
@@ -14653,20 +13037,7 @@
         <w:ind w:left="720"/>
       </w:pPr>
       <w:r>
-        <w:t xml:space="preserve">  VALUES (?</w:t>
-      </w:r>
-      <w:proofErr w:type="gramStart"/>
-      <w:r>
-        <w:t>,</w:t>
-      </w:r>
-      <w:proofErr w:type="spellStart"/>
-      <w:r>
-        <w:t>GetDate</w:t>
-      </w:r>
-      <w:proofErr w:type="spellEnd"/>
-      <w:proofErr w:type="gramEnd"/>
-      <w:r>
-        <w:t>(), ?, ?,?)</w:t>
+        <w:t xml:space="preserve">  VALUES (?,GetDate(), ?, ?,?)</w:t>
       </w:r>
     </w:p>
     <w:p>
@@ -15149,7 +13520,6 @@
         </w:rPr>
         <w:t xml:space="preserve">: </w:t>
       </w:r>
-      <w:proofErr w:type="spellStart"/>
       <w:r>
         <w:rPr>
           <w:rFonts w:asciiTheme="minorHAnsi" w:hAnsiTheme="minorHAnsi" w:cs="Arial"/>
@@ -15162,7 +13532,6 @@
         </w:rPr>
         <w:t>_Coaching</w:t>
       </w:r>
-      <w:proofErr w:type="spellEnd"/>
     </w:p>
     <w:p>
       <w:pPr>
@@ -15176,28 +13545,12 @@
           <w:rFonts w:asciiTheme="minorHAnsi" w:hAnsiTheme="minorHAnsi" w:cs="Arial"/>
         </w:rPr>
       </w:pPr>
-      <w:proofErr w:type="spellStart"/>
       <w:r>
         <w:rPr>
           <w:rFonts w:asciiTheme="minorHAnsi" w:hAnsiTheme="minorHAnsi" w:cs="Arial"/>
         </w:rPr>
-        <w:t>EventHandler</w:t>
-      </w:r>
-      <w:proofErr w:type="spellEnd"/>
-      <w:r>
-        <w:rPr>
-          <w:rFonts w:asciiTheme="minorHAnsi" w:hAnsiTheme="minorHAnsi" w:cs="Arial"/>
-        </w:rPr>
-        <w:t xml:space="preserve">: </w:t>
-      </w:r>
-      <w:proofErr w:type="spellStart"/>
-      <w:r>
-        <w:rPr>
-          <w:rFonts w:asciiTheme="minorHAnsi" w:hAnsiTheme="minorHAnsi" w:cs="Arial"/>
-        </w:rPr>
-        <w:t>OntaskFailed</w:t>
-      </w:r>
-      <w:proofErr w:type="spellEnd"/>
+        <w:t>EventHandler: OntaskFailed</w:t>
+      </w:r>
     </w:p>
     <w:p>
       <w:pPr>
@@ -15283,8 +13636,6 @@
           </wp:inline>
         </w:drawing>
       </w:r>
-      <w:bookmarkStart w:id="30" w:name="_GoBack"/>
-      <w:bookmarkEnd w:id="30"/>
     </w:p>
     <w:p>
       <w:pPr>
@@ -16039,7 +14390,6 @@
                 <w:rFonts w:ascii="Arial" w:hAnsi="Arial" w:cs="Arial"/>
               </w:rPr>
             </w:pPr>
-            <w:proofErr w:type="spellStart"/>
             <w:r>
               <w:rPr>
                 <w:rFonts w:ascii="Arial" w:hAnsi="Arial" w:cs="Arial"/>
@@ -16052,7 +14402,6 @@
               </w:rPr>
               <w:t>_Coaching_Stage</w:t>
             </w:r>
-            <w:proofErr w:type="spellEnd"/>
           </w:p>
         </w:tc>
         <w:tc>
@@ -16089,21 +14438,7 @@
               <w:rPr>
                 <w:rFonts w:ascii="Arial" w:hAnsi="Arial" w:cs="Arial"/>
               </w:rPr>
-              <w:t xml:space="preserve"> records during the insert into </w:t>
-            </w:r>
-            <w:proofErr w:type="spellStart"/>
-            <w:r>
-              <w:rPr>
-                <w:rFonts w:ascii="Arial" w:hAnsi="Arial" w:cs="Arial"/>
-              </w:rPr>
-              <w:t>Coaching_Log</w:t>
-            </w:r>
-            <w:proofErr w:type="spellEnd"/>
-            <w:r>
-              <w:rPr>
-                <w:rFonts w:ascii="Arial" w:hAnsi="Arial" w:cs="Arial"/>
-              </w:rPr>
-              <w:t xml:space="preserve"> table.</w:t>
+              <w:t xml:space="preserve"> records during the insert into Coaching_Log table.</w:t>
             </w:r>
           </w:p>
         </w:tc>
@@ -16159,7 +14494,6 @@
                 <w:rFonts w:ascii="Arial" w:hAnsi="Arial" w:cs="Arial"/>
               </w:rPr>
             </w:pPr>
-            <w:proofErr w:type="spellStart"/>
             <w:r>
               <w:rPr>
                 <w:rFonts w:ascii="Arial" w:hAnsi="Arial" w:cs="Arial"/>
@@ -16172,7 +14506,6 @@
               </w:rPr>
               <w:t>_Coaching_Rejected</w:t>
             </w:r>
-            <w:proofErr w:type="spellEnd"/>
           </w:p>
         </w:tc>
         <w:tc>
@@ -16209,35 +14542,7 @@
               <w:rPr>
                 <w:rFonts w:ascii="Arial" w:hAnsi="Arial" w:cs="Arial"/>
               </w:rPr>
-              <w:t xml:space="preserve"> records during the insert into </w:t>
-            </w:r>
-            <w:proofErr w:type="spellStart"/>
-            <w:r>
-              <w:rPr>
-                <w:rFonts w:ascii="Arial" w:hAnsi="Arial" w:cs="Arial"/>
-              </w:rPr>
-              <w:t>Coaching_Log</w:t>
-            </w:r>
-            <w:proofErr w:type="spellEnd"/>
-            <w:r>
-              <w:rPr>
-                <w:rFonts w:ascii="Arial" w:hAnsi="Arial" w:cs="Arial"/>
-              </w:rPr>
-              <w:t xml:space="preserve"> table. Logs are rejected when an incoming Lan ID does not exist in the </w:t>
-            </w:r>
-            <w:proofErr w:type="spellStart"/>
-            <w:r>
-              <w:rPr>
-                <w:rFonts w:ascii="Arial" w:hAnsi="Arial" w:cs="Arial"/>
-              </w:rPr>
-              <w:t>Employee_Hierarchy</w:t>
-            </w:r>
-            <w:proofErr w:type="spellEnd"/>
-            <w:r>
-              <w:rPr>
-                <w:rFonts w:ascii="Arial" w:hAnsi="Arial" w:cs="Arial"/>
-              </w:rPr>
-              <w:t xml:space="preserve"> table.</w:t>
+              <w:t xml:space="preserve"> records during the insert into Coaching_Log table. Logs are rejected when an incoming Lan ID does not exist in the Employee_Hierarchy table.</w:t>
             </w:r>
           </w:p>
         </w:tc>
@@ -16291,7 +14596,6 @@
                 <w:rFonts w:ascii="Arial" w:hAnsi="Arial" w:cs="Arial"/>
               </w:rPr>
             </w:pPr>
-            <w:proofErr w:type="spellStart"/>
             <w:r>
               <w:rPr>
                 <w:rFonts w:ascii="Arial" w:hAnsi="Arial" w:cs="Arial"/>
@@ -16304,7 +14608,6 @@
               </w:rPr>
               <w:t>_Coaching_Fact</w:t>
             </w:r>
-            <w:proofErr w:type="spellEnd"/>
           </w:p>
         </w:tc>
         <w:tc>
@@ -16395,7 +14698,6 @@
                 <w:rFonts w:ascii="Arial" w:hAnsi="Arial" w:cs="Arial"/>
               </w:rPr>
             </w:pPr>
-            <w:proofErr w:type="spellStart"/>
             <w:r>
               <w:rPr>
                 <w:rFonts w:ascii="Arial" w:hAnsi="Arial" w:cs="Arial"/>
@@ -16408,7 +14710,6 @@
               </w:rPr>
               <w:t>_FileList</w:t>
             </w:r>
-            <w:proofErr w:type="spellEnd"/>
           </w:p>
         </w:tc>
         <w:tc>
@@ -16713,7 +15014,6 @@
                 <w:color w:val="000000"/>
               </w:rPr>
             </w:pPr>
-            <w:proofErr w:type="spellStart"/>
             <w:r>
               <w:rPr>
                 <w:color w:val="000000"/>
@@ -16726,7 +15026,6 @@
               </w:rPr>
               <w:t>SDR</w:t>
             </w:r>
-            <w:proofErr w:type="spellEnd"/>
           </w:p>
         </w:tc>
         <w:tc>
@@ -16859,7 +15158,6 @@
                 <w:bCs/>
               </w:rPr>
             </w:pPr>
-            <w:proofErr w:type="spellStart"/>
             <w:r>
               <w:rPr>
                 <w:rFonts w:ascii="Arial" w:hAnsi="Arial" w:cs="Arial"/>
@@ -16876,7 +15174,6 @@
               </w:rPr>
               <w:t>Name</w:t>
             </w:r>
-            <w:proofErr w:type="spellEnd"/>
           </w:p>
           <w:p>
             <w:pPr>
@@ -16983,7 +15280,6 @@
                 <w:color w:val="000000"/>
               </w:rPr>
             </w:pPr>
-            <w:proofErr w:type="spellStart"/>
             <w:r>
               <w:rPr>
                 <w:color w:val="000000"/>
@@ -17002,7 +15298,6 @@
               </w:rPr>
               <w:t>ptCode</w:t>
             </w:r>
-            <w:proofErr w:type="spellEnd"/>
           </w:p>
         </w:tc>
         <w:tc>
@@ -17065,7 +15360,6 @@
       <w:r>
         <w:t xml:space="preserve"> </w:t>
       </w:r>
-      <w:proofErr w:type="spellStart"/>
       <w:r>
         <w:t>eCoaching_</w:t>
       </w:r>
@@ -17075,7 +15369,6 @@
       <w:r>
         <w:t>_Create.sql</w:t>
       </w:r>
-      <w:proofErr w:type="spellEnd"/>
     </w:p>
     <w:p>
       <w:pPr>
@@ -18161,7 +16454,7 @@
         <w:noProof/>
         <w:sz w:val="18"/>
       </w:rPr>
-      <w:t>3/7/16</w:t>
+      <w:t>3/8/16</w:t>
     </w:r>
     <w:r>
       <w:rPr>
@@ -18245,7 +16538,7 @@
         <w:noProof/>
         <w:sz w:val="18"/>
       </w:rPr>
-      <w:t>48</w:t>
+      <w:t>5</w:t>
     </w:r>
     <w:r>
       <w:rPr>
@@ -22573,7 +20866,7 @@
 </file>
 
 <file path=customXml/itemProps1.xml><?xml version="1.0" encoding="utf-8"?>
-<ds:datastoreItem xmlns:ds="http://schemas.openxmlformats.org/officeDocument/2006/customXml" ds:itemID="{6B29DD11-01D9-4ACD-9D6E-336FBCF55748}">
+<ds:datastoreItem xmlns:ds="http://schemas.openxmlformats.org/officeDocument/2006/customXml" ds:itemID="{0DAFC0E9-295A-4922-B63B-5C509C6FBEE6}">
   <ds:schemaRefs>
     <ds:schemaRef ds:uri="http://schemas.openxmlformats.org/officeDocument/2006/bibliography"/>
   </ds:schemaRefs>

</xml_diff>